<commit_message>
Implemented a bit of the crafting system.
</commit_message>
<xml_diff>
--- a/GDD/GDD.docx
+++ b/GDD/GDD.docx
@@ -142,6 +142,7 @@
           <w:szCs w:val="44"/>
         </w:rPr>
       </w:pPr>
+      <w:proofErr w:type="spellStart"/>
       <w:r>
         <w:rPr>
           <w:rFonts w:ascii="CMU Serif" w:hAnsi="CMU Serif" w:cs="CMU Serif"/>
@@ -150,7 +151,18 @@
           <w:sz w:val="44"/>
           <w:szCs w:val="44"/>
         </w:rPr>
-        <w:t>PowerCraft GDD</w:t>
+        <w:t>PowerCraft</w:t>
+      </w:r>
+      <w:proofErr w:type="spellEnd"/>
+      <w:r>
+        <w:rPr>
+          <w:rFonts w:ascii="CMU Serif" w:hAnsi="CMU Serif" w:cs="CMU Serif"/>
+          <w:b/>
+          <w:bCs/>
+          <w:sz w:val="44"/>
+          <w:szCs w:val="44"/>
+        </w:rPr>
+        <w:t xml:space="preserve"> GDD</w:t>
       </w:r>
     </w:p>
     <w:p>
@@ -214,6 +226,7 @@
         </w:rPr>
         <w:t xml:space="preserve">: </w:t>
       </w:r>
+      <w:proofErr w:type="spellStart"/>
       <w:r>
         <w:rPr>
           <w:rFonts w:ascii="CMU Serif" w:hAnsi="CMU Serif" w:cs="CMU Serif"/>
@@ -224,6 +237,7 @@
         </w:rPr>
         <w:t>PowerCraft</w:t>
       </w:r>
+      <w:proofErr w:type="spellEnd"/>
       <w:r>
         <w:rPr>
           <w:rFonts w:ascii="CMU Serif" w:hAnsi="CMU Serif" w:cs="CMU Serif"/>
@@ -356,7 +370,25 @@
           <w:sz w:val="28"/>
           <w:szCs w:val="28"/>
         </w:rPr>
-        <w:t xml:space="preserve">: Carmelo Macrì                </w:t>
+        <w:t xml:space="preserve">: Carmelo </w:t>
+      </w:r>
+      <w:proofErr w:type="spellStart"/>
+      <w:r>
+        <w:rPr>
+          <w:rFonts w:ascii="CMU Serif" w:hAnsi="CMU Serif" w:cs="CMU Serif"/>
+          <w:sz w:val="28"/>
+          <w:szCs w:val="28"/>
+        </w:rPr>
+        <w:t>Macrì</w:t>
+      </w:r>
+      <w:proofErr w:type="spellEnd"/>
+      <w:r>
+        <w:rPr>
+          <w:rFonts w:ascii="CMU Serif" w:hAnsi="CMU Serif" w:cs="CMU Serif"/>
+          <w:sz w:val="28"/>
+          <w:szCs w:val="28"/>
+        </w:rPr>
+        <w:t xml:space="preserve">                </w:t>
       </w:r>
       <w:r>
         <w:rPr>
@@ -398,6 +430,7 @@
       <w:r>
         <w:t xml:space="preserve">The genres in which </w:t>
       </w:r>
+      <w:proofErr w:type="spellStart"/>
       <w:r>
         <w:rPr>
           <w:i/>
@@ -405,6 +438,7 @@
         </w:rPr>
         <w:t>PowerCraft</w:t>
       </w:r>
+      <w:proofErr w:type="spellEnd"/>
       <w:r>
         <w:t xml:space="preserve"> fits best are reported below.</w:t>
       </w:r>
@@ -1559,6 +1593,7 @@
       <w:r>
         <w:t xml:space="preserve">An inventory of items is such that at least one </w:t>
       </w:r>
+      <w:proofErr w:type="spellStart"/>
       <w:r>
         <w:rPr>
           <w:i/>
@@ -1566,9 +1601,11 @@
         </w:rPr>
         <w:t>ItemContainer</w:t>
       </w:r>
+      <w:proofErr w:type="spellEnd"/>
       <w:r>
         <w:t xml:space="preserve"> is its child. </w:t>
       </w:r>
+      <w:proofErr w:type="spellStart"/>
       <w:r>
         <w:rPr>
           <w:i/>
@@ -1576,9 +1613,11 @@
         </w:rPr>
         <w:t>ItemContainer</w:t>
       </w:r>
+      <w:proofErr w:type="spellEnd"/>
       <w:r>
         <w:t xml:space="preserve"> is a </w:t>
       </w:r>
+      <w:proofErr w:type="spellStart"/>
       <w:r>
         <w:rPr>
           <w:i/>
@@ -1586,9 +1625,11 @@
         </w:rPr>
         <w:t>Monobehaviour</w:t>
       </w:r>
+      <w:proofErr w:type="spellEnd"/>
       <w:r>
         <w:t xml:space="preserve"> component attached to a grid that gives its items the ability to be picked up, moved around, stacked etc. It is factually possible to access any item through the </w:t>
       </w:r>
+      <w:proofErr w:type="spellStart"/>
       <w:r>
         <w:rPr>
           <w:i/>
@@ -1596,9 +1637,11 @@
         </w:rPr>
         <w:t>ItemContainers</w:t>
       </w:r>
+      <w:proofErr w:type="spellEnd"/>
       <w:r>
         <w:t xml:space="preserve"> static class. Upon instantiation, an </w:t>
       </w:r>
+      <w:proofErr w:type="spellStart"/>
       <w:r>
         <w:rPr>
           <w:i/>
@@ -1606,9 +1649,11 @@
         </w:rPr>
         <w:t>ItemContainer</w:t>
       </w:r>
+      <w:proofErr w:type="spellEnd"/>
       <w:r>
         <w:t xml:space="preserve"> registers itself to the </w:t>
       </w:r>
+      <w:proofErr w:type="spellStart"/>
       <w:r>
         <w:rPr>
           <w:i/>
@@ -1616,6 +1661,7 @@
         </w:rPr>
         <w:t>ItemContainers</w:t>
       </w:r>
+      <w:proofErr w:type="spellEnd"/>
       <w:r>
         <w:t xml:space="preserve"> class by ID (UUID) – registration creates a </w:t>
       </w:r>
@@ -1656,7 +1702,173 @@
         <w:pStyle w:val="Heading2"/>
       </w:pPr>
       <w:r>
-        <w:t>7.3 Items</w:t>
+        <w:t>7.3 Crafting System</w:t>
+      </w:r>
+    </w:p>
+    <w:p>
+      <w:pPr>
+        <w:pStyle w:val="NoSpacing"/>
+      </w:pPr>
+    </w:p>
+    <w:p>
+      <w:pPr>
+        <w:pStyle w:val="NoSpacing"/>
+      </w:pPr>
+      <w:r>
+        <w:t xml:space="preserve">The crafting system allows the player to create new items starting from a set of existing items using either a </w:t>
+      </w:r>
+      <w:r>
+        <w:rPr>
+          <w:i/>
+          <w:iCs/>
+        </w:rPr>
+        <w:t>Crafting Table</w:t>
+      </w:r>
+      <w:r>
+        <w:t xml:space="preserve"> or the </w:t>
+      </w:r>
+      <w:r>
+        <w:rPr>
+          <w:i/>
+          <w:iCs/>
+        </w:rPr>
+        <w:t>Player Inventory</w:t>
+      </w:r>
+      <w:r>
+        <w:t>, which allows the player to craft simple recipes that require at most a 2x2 crafting grid.</w:t>
+      </w:r>
+    </w:p>
+    <w:p>
+      <w:pPr>
+        <w:pStyle w:val="NoSpacing"/>
+      </w:pPr>
+      <w:r>
+        <w:t xml:space="preserve">The </w:t>
+      </w:r>
+      <w:r>
+        <w:rPr>
+          <w:i/>
+          <w:iCs/>
+        </w:rPr>
+        <w:t>Crafting Table</w:t>
+      </w:r>
+      <w:r>
+        <w:t xml:space="preserve"> is an interactable block that shows a 3x3 crafting grid GUI to the player upon interaction and makes possible crafting more complex recipes.</w:t>
+      </w:r>
+    </w:p>
+    <w:p>
+      <w:pPr>
+        <w:pStyle w:val="NoSpacing"/>
+      </w:pPr>
+      <w:r>
+        <w:rPr>
+          <w:b/>
+          <w:bCs/>
+        </w:rPr>
+        <w:t xml:space="preserve">A technical note </w:t>
+      </w:r>
+      <w:r>
+        <w:t>about recipes:</w:t>
+      </w:r>
+    </w:p>
+    <w:p>
+      <w:pPr>
+        <w:pStyle w:val="NoSpacing"/>
+      </w:pPr>
+      <w:r>
+        <w:t xml:space="preserve">Each recipe is encoded in a </w:t>
+      </w:r>
+      <w:r>
+        <w:t>matrix</w:t>
+      </w:r>
+      <w:r>
+        <w:t xml:space="preserve"> of </w:t>
+      </w:r>
+      <w:proofErr w:type="spellStart"/>
+      <w:r>
+        <w:rPr>
+          <w:i/>
+          <w:iCs/>
+        </w:rPr>
+        <w:t>itemName</w:t>
+      </w:r>
+      <w:r>
+        <w:t>’s</w:t>
+      </w:r>
+      <w:proofErr w:type="spellEnd"/>
+      <w:r>
+        <w:t xml:space="preserve">. To make it possible for the player to craft a specific item anywhere on the crafting grid albeit respecting the original recipe’s shape, the recipe’s input items matrix is “normalized”: empty rows and columns are removed by shifting the matrix to the top and/or </w:t>
+      </w:r>
+      <w:r>
+        <w:t xml:space="preserve">to </w:t>
+      </w:r>
+      <w:r>
+        <w:t>the</w:t>
+      </w:r>
+      <w:r>
+        <w:t xml:space="preserve"> left.</w:t>
+      </w:r>
+    </w:p>
+    <w:p>
+      <w:pPr>
+        <w:pStyle w:val="NoSpacing"/>
+      </w:pPr>
+      <w:r>
+        <w:t xml:space="preserve">Recipes are stored and registered in a </w:t>
+      </w:r>
+      <w:proofErr w:type="spellStart"/>
+      <w:r>
+        <w:rPr>
+          <w:i/>
+          <w:iCs/>
+        </w:rPr>
+        <w:t>RecipeRegistry</w:t>
+      </w:r>
+      <w:proofErr w:type="spellEnd"/>
+      <w:r>
+        <w:t xml:space="preserve"> and to allow efficient (O(1)!) recipe recognition a </w:t>
+      </w:r>
+      <w:r>
+        <w:rPr>
+          <w:i/>
+          <w:iCs/>
+        </w:rPr>
+        <w:t xml:space="preserve">Dictionary </w:t>
+      </w:r>
+      <w:r>
+        <w:t xml:space="preserve">with a custom </w:t>
+      </w:r>
+      <w:proofErr w:type="spellStart"/>
+      <w:r>
+        <w:rPr>
+          <w:i/>
+          <w:iCs/>
+        </w:rPr>
+        <w:t>EqualityComparator</w:t>
+      </w:r>
+      <w:proofErr w:type="spellEnd"/>
+      <w:r>
+        <w:t xml:space="preserve"> (&amp; hashing algorithm) is used. </w:t>
+      </w:r>
+    </w:p>
+    <w:p>
+      <w:pPr>
+        <w:pStyle w:val="NoSpacing"/>
+      </w:pPr>
+    </w:p>
+    <w:p>
+      <w:pPr>
+        <w:pStyle w:val="Heading2"/>
+      </w:pPr>
+      <w:r>
+        <w:lastRenderedPageBreak/>
+        <w:t>7.</w:t>
+      </w:r>
+      <w:r>
+        <w:t>4</w:t>
+      </w:r>
+      <w:r>
+        <w:t xml:space="preserve"> Items</w:t>
       </w:r>
     </w:p>
     <w:p>
@@ -1842,7 +2054,6 @@
         </w:numPr>
       </w:pPr>
       <w:r>
-        <w:lastRenderedPageBreak/>
         <w:t>mining level: hardness of the material of which the item is made of – determines the hardness of the material the item can mine.</w:t>
       </w:r>
     </w:p>
@@ -1895,7 +2106,13 @@
       </w:pPr>
       <w:r>
         <w:lastRenderedPageBreak/>
-        <w:t>7.4 List of items</w:t>
+        <w:t>7.</w:t>
+      </w:r>
+      <w:r>
+        <w:t>5</w:t>
+      </w:r>
+      <w:r>
+        <w:t xml:space="preserve"> List of items</w:t>
       </w:r>
     </w:p>
     <w:p/>

</xml_diff>

<commit_message>
Finishing touches before hand-in.
</commit_message>
<xml_diff>
--- a/GDD/GDD.docx
+++ b/GDD/GDD.docx
@@ -1012,174 +1012,11 @@
         </w:numPr>
       </w:pPr>
       <w:r>
-        <w:t>Minecraft. Of course.</w:t>
-      </w:r>
-    </w:p>
-    <w:p>
-      <w:pPr>
-        <w:pStyle w:val="NoSpacing"/>
-        <w:numPr>
-          <w:ilvl w:val="0"/>
-          <w:numId w:val="4"/>
-        </w:numPr>
-      </w:pPr>
-      <w:r>
-        <w:t>World Trigger: a Japanese animated series (from which the concept</w:t>
-      </w:r>
-      <w:r>
-        <w:t>s</w:t>
-      </w:r>
-      <w:r>
-        <w:t xml:space="preserve"> of </w:t>
-      </w:r>
-      <w:r>
-        <w:rPr>
-          <w:i/>
-          <w:iCs/>
-        </w:rPr>
-        <w:t xml:space="preserve">Trion </w:t>
-      </w:r>
-      <w:r>
-        <w:t xml:space="preserve">and </w:t>
-      </w:r>
-      <w:r>
-        <w:rPr>
-          <w:i/>
-          <w:iCs/>
-        </w:rPr>
-        <w:t xml:space="preserve">enemy portals </w:t>
-      </w:r>
-      <w:r>
-        <w:t>are</w:t>
-      </w:r>
-      <w:r>
-        <w:t xml:space="preserve"> taken).</w:t>
-      </w:r>
-    </w:p>
-    <w:p>
-      <w:pPr>
-        <w:pStyle w:val="NoSpacing"/>
-      </w:pPr>
-    </w:p>
-    <w:p>
-      <w:pPr>
-        <w:pStyle w:val="NoSpacing"/>
-      </w:pPr>
-      <w:r>
-        <w:rPr>
-          <w:noProof/>
-        </w:rPr>
-        <w:drawing>
-          <wp:inline distT="0" distB="0" distL="0" distR="0" wp14:anchorId="5692D5EC" wp14:editId="17FFCC2F">
-            <wp:extent cx="5715000" cy="3215005"/>
-            <wp:effectExtent l="0" t="0" r="0" b="4445"/>
-            <wp:docPr id="4" name="Picture 4"/>
-            <wp:cNvGraphicFramePr>
-              <a:graphicFrameLocks xmlns:a="http://schemas.openxmlformats.org/drawingml/2006/main" noChangeAspect="1"/>
-            </wp:cNvGraphicFramePr>
-            <a:graphic xmlns:a="http://schemas.openxmlformats.org/drawingml/2006/main">
-              <a:graphicData uri="http://schemas.openxmlformats.org/drawingml/2006/picture">
-                <pic:pic xmlns:pic="http://schemas.openxmlformats.org/drawingml/2006/picture">
-                  <pic:nvPicPr>
-                    <pic:cNvPr id="0" name="Picture 6"/>
-                    <pic:cNvPicPr>
-                      <a:picLocks noChangeAspect="1" noChangeArrowheads="1"/>
-                    </pic:cNvPicPr>
-                  </pic:nvPicPr>
-                  <pic:blipFill>
-                    <a:blip r:embed="rId9">
-                      <a:extLst>
-                        <a:ext uri="{28A0092B-C50C-407E-A947-70E740481C1C}">
-                          <a14:useLocalDpi xmlns:a14="http://schemas.microsoft.com/office/drawing/2010/main" val="0"/>
-                        </a:ext>
-                      </a:extLst>
-                    </a:blip>
-                    <a:srcRect/>
-                    <a:stretch>
-                      <a:fillRect/>
-                    </a:stretch>
-                  </pic:blipFill>
-                  <pic:spPr bwMode="auto">
-                    <a:xfrm>
-                      <a:off x="0" y="0"/>
-                      <a:ext cx="5715000" cy="3215005"/>
-                    </a:xfrm>
-                    <a:prstGeom prst="rect">
-                      <a:avLst/>
-                    </a:prstGeom>
-                    <a:noFill/>
-                    <a:ln>
-                      <a:noFill/>
-                    </a:ln>
-                  </pic:spPr>
-                </pic:pic>
-              </a:graphicData>
-            </a:graphic>
-          </wp:inline>
-        </w:drawing>
-      </w:r>
-      <w:r>
-        <w:rPr>
-          <w:noProof/>
-        </w:rPr>
-        <w:drawing>
-          <wp:inline distT="0" distB="0" distL="0" distR="0" wp14:anchorId="63D9AC4D" wp14:editId="3E8711A2">
-            <wp:extent cx="5729605" cy="3224530"/>
-            <wp:effectExtent l="0" t="0" r="4445" b="0"/>
-            <wp:docPr id="3" name="Picture 3"/>
-            <wp:cNvGraphicFramePr>
-              <a:graphicFrameLocks xmlns:a="http://schemas.openxmlformats.org/drawingml/2006/main" noChangeAspect="1"/>
-            </wp:cNvGraphicFramePr>
-            <a:graphic xmlns:a="http://schemas.openxmlformats.org/drawingml/2006/main">
-              <a:graphicData uri="http://schemas.openxmlformats.org/drawingml/2006/picture">
-                <pic:pic xmlns:pic="http://schemas.openxmlformats.org/drawingml/2006/picture">
-                  <pic:nvPicPr>
-                    <pic:cNvPr id="0" name="Picture 5"/>
-                    <pic:cNvPicPr>
-                      <a:picLocks noChangeAspect="1" noChangeArrowheads="1"/>
-                    </pic:cNvPicPr>
-                  </pic:nvPicPr>
-                  <pic:blipFill>
-                    <a:blip r:embed="rId10">
-                      <a:extLst>
-                        <a:ext uri="{28A0092B-C50C-407E-A947-70E740481C1C}">
-                          <a14:useLocalDpi xmlns:a14="http://schemas.microsoft.com/office/drawing/2010/main" val="0"/>
-                        </a:ext>
-                      </a:extLst>
-                    </a:blip>
-                    <a:srcRect/>
-                    <a:stretch>
-                      <a:fillRect/>
-                    </a:stretch>
-                  </pic:blipFill>
-                  <pic:spPr bwMode="auto">
-                    <a:xfrm>
-                      <a:off x="0" y="0"/>
-                      <a:ext cx="5729605" cy="3224530"/>
-                    </a:xfrm>
-                    <a:prstGeom prst="rect">
-                      <a:avLst/>
-                    </a:prstGeom>
-                    <a:noFill/>
-                    <a:ln>
-                      <a:noFill/>
-                    </a:ln>
-                  </pic:spPr>
-                </pic:pic>
-              </a:graphicData>
-            </a:graphic>
-          </wp:inline>
-        </w:drawing>
-      </w:r>
-    </w:p>
-    <w:p>
-      <w:pPr>
-        <w:rPr>
-          <w:rFonts w:ascii="CMU Serif" w:hAnsi="CMU Serif" w:cs="CMU Serif"/>
-          <w:sz w:val="28"/>
-          <w:szCs w:val="28"/>
-        </w:rPr>
-      </w:pPr>
+        <w:t>Minecraft</w:t>
+      </w:r>
+      <w:r>
+        <w:t>!</w:t>
+      </w:r>
       <w:r>
         <w:br w:type="page"/>
       </w:r>
@@ -1331,13 +1168,10 @@
         </w:numPr>
       </w:pPr>
       <w:r>
-        <w:t>can jump</w:t>
-      </w:r>
-      <w:r>
-        <w:t xml:space="preserve"> (takes damage if falling from a jump height &gt; 3 blocks)</w:t>
-      </w:r>
-      <w:r>
-        <w:t>,</w:t>
+        <w:t xml:space="preserve">can </w:t>
+      </w:r>
+      <w:r>
+        <w:t>jump,</w:t>
       </w:r>
     </w:p>
     <w:p>
@@ -1349,17 +1183,7 @@
         </w:numPr>
       </w:pPr>
       <w:r>
-        <w:t xml:space="preserve">has a </w:t>
-      </w:r>
-      <w:r>
-        <w:rPr>
-          <w:i/>
-          <w:iCs/>
-        </w:rPr>
-        <w:t>Trion bar</w:t>
-      </w:r>
-      <w:r>
-        <w:t xml:space="preserve"> (health + hunger),</w:t>
+        <w:t>can break blocks,</w:t>
       </w:r>
     </w:p>
     <w:p>
@@ -1371,7 +1195,7 @@
         </w:numPr>
       </w:pPr>
       <w:r>
-        <w:t>can break blocks,</w:t>
+        <w:t>can place blocks,</w:t>
       </w:r>
     </w:p>
     <w:p>
@@ -1383,7 +1207,7 @@
         </w:numPr>
       </w:pPr>
       <w:r>
-        <w:t>can place blocks,</w:t>
+        <w:t>can interact with interactable blocks,</w:t>
       </w:r>
     </w:p>
     <w:p>
@@ -1395,7 +1219,7 @@
         </w:numPr>
       </w:pPr>
       <w:r>
-        <w:t>can interact with interactable blocks,</w:t>
+        <w:t>can collect items from the ground by standing close enough to them,</w:t>
       </w:r>
     </w:p>
     <w:p>
@@ -1407,7 +1231,7 @@
         </w:numPr>
       </w:pPr>
       <w:r>
-        <w:t>can collect items from the ground by standing close enough to them,</w:t>
+        <w:t>can drop items on the ground,</w:t>
       </w:r>
     </w:p>
     <w:p>
@@ -1419,7 +1243,448 @@
         </w:numPr>
       </w:pPr>
       <w:r>
-        <w:t>can drop items on the ground,</w:t>
+        <w:t>can craft items</w:t>
+      </w:r>
+      <w:r>
+        <w:t>.</w:t>
+      </w:r>
+    </w:p>
+    <w:p>
+      <w:pPr>
+        <w:pStyle w:val="NoSpacing"/>
+        <w:ind w:left="720"/>
+      </w:pPr>
+    </w:p>
+    <w:p>
+      <w:pPr>
+        <w:pStyle w:val="Heading2"/>
+      </w:pPr>
+      <w:r>
+        <w:t>7.2 Inventory</w:t>
+      </w:r>
+    </w:p>
+    <w:p/>
+    <w:p>
+      <w:pPr>
+        <w:pStyle w:val="NoSpacing"/>
+      </w:pPr>
+      <w:r>
+        <w:t>The inventory system is composed of an items hotbar that is always displayed and a larger items storage accessible by pressing the associated hotkey (</w:t>
+      </w:r>
+      <w:r>
+        <w:rPr>
+          <w:i/>
+          <w:iCs/>
+        </w:rPr>
+        <w:t>E</w:t>
+      </w:r>
+      <w:r>
+        <w:rPr>
+          <w:i/>
+          <w:iCs/>
+        </w:rPr>
+        <w:t xml:space="preserve"> </w:t>
+      </w:r>
+      <w:r>
+        <w:t>by default</w:t>
+      </w:r>
+      <w:r>
+        <w:t>). The hotbar is always populated first when picking items off the ground, the larger storage only as the hotbar is full.</w:t>
+      </w:r>
+    </w:p>
+    <w:p>
+      <w:pPr>
+        <w:pStyle w:val="NoSpacing"/>
+      </w:pPr>
+      <w:r>
+        <w:t>Items can be swapped, moved, distributed and arranged at will.</w:t>
+      </w:r>
+    </w:p>
+    <w:p>
+      <w:pPr>
+        <w:pStyle w:val="NoSpacing"/>
+        <w:rPr>
+          <w:b/>
+          <w:bCs/>
+        </w:rPr>
+      </w:pPr>
+    </w:p>
+    <w:p>
+      <w:pPr>
+        <w:pStyle w:val="NoSpacing"/>
+        <w:rPr>
+          <w:b/>
+          <w:bCs/>
+        </w:rPr>
+      </w:pPr>
+    </w:p>
+    <w:p>
+      <w:pPr>
+        <w:pStyle w:val="NoSpacing"/>
+        <w:rPr>
+          <w:b/>
+          <w:bCs/>
+        </w:rPr>
+      </w:pPr>
+      <w:r>
+        <w:rPr>
+          <w:b/>
+          <w:bCs/>
+        </w:rPr>
+        <w:t>A few technicalities regarding the inventory system</w:t>
+      </w:r>
+      <w:r>
+        <w:rPr>
+          <w:b/>
+          <w:bCs/>
+        </w:rPr>
+        <w:t xml:space="preserve"> </w:t>
+      </w:r>
+      <w:r>
+        <w:t>(deemed worthy of note as its design is architecturally complex)</w:t>
+      </w:r>
+      <w:r>
+        <w:rPr>
+          <w:b/>
+          <w:bCs/>
+        </w:rPr>
+        <w:t>:</w:t>
+      </w:r>
+    </w:p>
+    <w:p>
+      <w:pPr>
+        <w:pStyle w:val="NoSpacing"/>
+      </w:pPr>
+      <w:r>
+        <w:lastRenderedPageBreak/>
+        <w:t xml:space="preserve">An inventory of items is such that at least one </w:t>
+      </w:r>
+      <w:r>
+        <w:rPr>
+          <w:i/>
+          <w:iCs/>
+        </w:rPr>
+        <w:t>ItemContainer</w:t>
+      </w:r>
+      <w:r>
+        <w:t xml:space="preserve"> is its child. </w:t>
+      </w:r>
+      <w:r>
+        <w:rPr>
+          <w:i/>
+          <w:iCs/>
+        </w:rPr>
+        <w:t>ItemContainer</w:t>
+      </w:r>
+      <w:r>
+        <w:t xml:space="preserve"> is a </w:t>
+      </w:r>
+      <w:r>
+        <w:rPr>
+          <w:i/>
+          <w:iCs/>
+        </w:rPr>
+        <w:t>Monobehaviour</w:t>
+      </w:r>
+      <w:r>
+        <w:t xml:space="preserve"> component attached to a grid that gives its items the ability to be picked up, moved around, stacked etc. It is factually possible to access any item through the </w:t>
+      </w:r>
+      <w:r>
+        <w:rPr>
+          <w:i/>
+          <w:iCs/>
+        </w:rPr>
+        <w:t>ItemContainers</w:t>
+      </w:r>
+      <w:r>
+        <w:t xml:space="preserve"> static class. Upon instantiation, an </w:t>
+      </w:r>
+      <w:r>
+        <w:rPr>
+          <w:i/>
+          <w:iCs/>
+        </w:rPr>
+        <w:t>ItemContainer</w:t>
+      </w:r>
+      <w:r>
+        <w:t xml:space="preserve"> registers itself to the </w:t>
+      </w:r>
+      <w:r>
+        <w:rPr>
+          <w:i/>
+          <w:iCs/>
+        </w:rPr>
+        <w:t>ItemContainers</w:t>
+      </w:r>
+      <w:r>
+        <w:t xml:space="preserve"> class by ID (UUID) – registration creates a </w:t>
+      </w:r>
+      <w:r>
+        <w:rPr>
+          <w:i/>
+          <w:iCs/>
+        </w:rPr>
+        <w:t>Dictionary</w:t>
+      </w:r>
+      <w:r>
+        <w:t xml:space="preserve"> </w:t>
+      </w:r>
+      <w:r>
+        <w:rPr>
+          <w:i/>
+          <w:iCs/>
+        </w:rPr>
+        <w:t>entry</w:t>
+      </w:r>
+      <w:r>
+        <w:t>; said dictionary is accessible public</w:t>
+      </w:r>
+      <w:r>
+        <w:t>ly by reference</w:t>
+      </w:r>
+      <w:r>
+        <w:t>.</w:t>
+      </w:r>
+    </w:p>
+    <w:p>
+      <w:pPr>
+        <w:pStyle w:val="NoSpacing"/>
+      </w:pPr>
+    </w:p>
+    <w:p>
+      <w:pPr>
+        <w:pStyle w:val="Heading2"/>
+      </w:pPr>
+      <w:r>
+        <w:t>7.3 Crafting System</w:t>
+      </w:r>
+    </w:p>
+    <w:p>
+      <w:pPr>
+        <w:pStyle w:val="NoSpacing"/>
+      </w:pPr>
+    </w:p>
+    <w:p>
+      <w:pPr>
+        <w:pStyle w:val="NoSpacing"/>
+      </w:pPr>
+      <w:r>
+        <w:t xml:space="preserve">The crafting system allows the player to create new items starting from a set of existing items using either a </w:t>
+      </w:r>
+      <w:r>
+        <w:rPr>
+          <w:i/>
+          <w:iCs/>
+        </w:rPr>
+        <w:t>Crafting Table</w:t>
+      </w:r>
+      <w:r>
+        <w:t xml:space="preserve"> or the </w:t>
+      </w:r>
+      <w:r>
+        <w:rPr>
+          <w:i/>
+          <w:iCs/>
+        </w:rPr>
+        <w:t>Player Inventory</w:t>
+      </w:r>
+      <w:r>
+        <w:t>, which allows the player to craft simple recipes that require at most a 2x2 crafting grid.</w:t>
+      </w:r>
+    </w:p>
+    <w:p>
+      <w:pPr>
+        <w:pStyle w:val="NoSpacing"/>
+      </w:pPr>
+      <w:r>
+        <w:t xml:space="preserve">The </w:t>
+      </w:r>
+      <w:r>
+        <w:rPr>
+          <w:i/>
+          <w:iCs/>
+        </w:rPr>
+        <w:t>Crafting Table</w:t>
+      </w:r>
+      <w:r>
+        <w:t xml:space="preserve"> is an interactable block that shows a 3x3 crafting grid GUI to the player upon interaction and makes possible crafting more complex recipes.</w:t>
+      </w:r>
+    </w:p>
+    <w:p>
+      <w:pPr>
+        <w:pStyle w:val="NoSpacing"/>
+      </w:pPr>
+      <w:r>
+        <w:rPr>
+          <w:b/>
+          <w:bCs/>
+        </w:rPr>
+        <w:t xml:space="preserve">A technical note </w:t>
+      </w:r>
+      <w:r>
+        <w:t>about recipes:</w:t>
+      </w:r>
+    </w:p>
+    <w:p>
+      <w:pPr>
+        <w:pStyle w:val="NoSpacing"/>
+      </w:pPr>
+      <w:r>
+        <w:t xml:space="preserve">Each recipe is encoded in a </w:t>
+      </w:r>
+      <w:r>
+        <w:t>matrix</w:t>
+      </w:r>
+      <w:r>
+        <w:t xml:space="preserve"> of </w:t>
+      </w:r>
+      <w:r>
+        <w:rPr>
+          <w:i/>
+          <w:iCs/>
+        </w:rPr>
+        <w:t>itemName</w:t>
+      </w:r>
+      <w:r>
+        <w:t xml:space="preserve">’s. To make it possible for the player to craft a specific item anywhere on the crafting grid albeit respecting the original recipe’s shape, the recipe’s input items matrix is “normalized”: empty rows and columns are removed by shifting the matrix to the top and/or </w:t>
+      </w:r>
+      <w:r>
+        <w:t xml:space="preserve">to </w:t>
+      </w:r>
+      <w:r>
+        <w:t>the</w:t>
+      </w:r>
+      <w:r>
+        <w:t xml:space="preserve"> left.</w:t>
+      </w:r>
+    </w:p>
+    <w:p>
+      <w:pPr>
+        <w:pStyle w:val="NoSpacing"/>
+      </w:pPr>
+      <w:r>
+        <w:t xml:space="preserve">Recipes are stored and registered in a </w:t>
+      </w:r>
+      <w:r>
+        <w:rPr>
+          <w:i/>
+          <w:iCs/>
+        </w:rPr>
+        <w:t>RecipeRegistry</w:t>
+      </w:r>
+      <w:r>
+        <w:t xml:space="preserve"> and to allow efficient (O(1)!) recipe recognition a </w:t>
+      </w:r>
+      <w:r>
+        <w:rPr>
+          <w:i/>
+          <w:iCs/>
+        </w:rPr>
+        <w:t xml:space="preserve">Dictionary </w:t>
+      </w:r>
+      <w:r>
+        <w:t xml:space="preserve">with a custom </w:t>
+      </w:r>
+      <w:r>
+        <w:rPr>
+          <w:i/>
+          <w:iCs/>
+        </w:rPr>
+        <w:t>EqualityComparator</w:t>
+      </w:r>
+      <w:r>
+        <w:t xml:space="preserve"> (&amp; hashing algorithm) is used. </w:t>
+      </w:r>
+    </w:p>
+    <w:p>
+      <w:pPr>
+        <w:pStyle w:val="NoSpacing"/>
+      </w:pPr>
+    </w:p>
+    <w:p>
+      <w:pPr>
+        <w:pStyle w:val="Heading2"/>
+      </w:pPr>
+      <w:r>
+        <w:t>7.</w:t>
+      </w:r>
+      <w:r>
+        <w:t>4</w:t>
+      </w:r>
+      <w:r>
+        <w:t xml:space="preserve"> </w:t>
+      </w:r>
+      <w:r>
+        <w:t>Blocks</w:t>
+      </w:r>
+    </w:p>
+    <w:p>
+      <w:pPr>
+        <w:pStyle w:val="NoSpacing"/>
+      </w:pPr>
+    </w:p>
+    <w:p>
+      <w:pPr>
+        <w:pStyle w:val="NoSpacing"/>
+      </w:pPr>
+      <w:r>
+        <w:rPr>
+          <w:b/>
+          <w:bCs/>
+        </w:rPr>
+        <w:lastRenderedPageBreak/>
+        <w:t>Definition</w:t>
+      </w:r>
+      <w:r>
+        <w:t xml:space="preserve"> (block): the base entity, represented as a cube, that characterizes the world around the player.</w:t>
+      </w:r>
+    </w:p>
+    <w:p>
+      <w:pPr>
+        <w:pStyle w:val="NoSpacing"/>
+      </w:pPr>
+      <w:r>
+        <w:rPr>
+          <w:b/>
+          <w:bCs/>
+        </w:rPr>
+        <w:t>Definition</w:t>
+      </w:r>
+      <w:r>
+        <w:t xml:space="preserve"> (stack): a non-unary set of identical </w:t>
+      </w:r>
+      <w:r>
+        <w:t>blocks</w:t>
+      </w:r>
+      <w:r>
+        <w:t xml:space="preserve"> that occupy a single </w:t>
+      </w:r>
+      <w:r>
+        <w:t>inventory</w:t>
+      </w:r>
+      <w:r>
+        <w:t xml:space="preserve"> slot; it has a maximum cardinality of </w:t>
+      </w:r>
+      <w:r>
+        <w:rPr>
+          <w:b/>
+          <w:bCs/>
+        </w:rPr>
+        <w:t>64</w:t>
+      </w:r>
+      <w:r>
+        <w:t>.</w:t>
+      </w:r>
+    </w:p>
+    <w:p>
+      <w:pPr>
+        <w:pStyle w:val="NoSpacing"/>
+      </w:pPr>
+      <w:r>
+        <w:t>Blocks</w:t>
+      </w:r>
+      <w:r>
+        <w:t xml:space="preserve"> can have the following characteristics:</w:t>
       </w:r>
     </w:p>
     <w:p>
@@ -1431,7 +1696,23 @@
         </w:numPr>
       </w:pPr>
       <w:r>
-        <w:t>can attack &amp; kill enemies,</w:t>
+        <w:t xml:space="preserve">interactable: by pressing the </w:t>
+      </w:r>
+      <w:r>
+        <w:rPr>
+          <w:i/>
+          <w:iCs/>
+        </w:rPr>
+        <w:t>RMB</w:t>
+      </w:r>
+      <w:r>
+        <w:t xml:space="preserve">, the player can activate the unique </w:t>
+      </w:r>
+      <w:r>
+        <w:t>block</w:t>
+      </w:r>
+      <w:r>
+        <w:t xml:space="preserve"> interaction.</w:t>
       </w:r>
     </w:p>
     <w:p>
@@ -1443,448 +1724,23 @@
         </w:numPr>
       </w:pPr>
       <w:r>
-        <w:t>can craft items</w:t>
-      </w:r>
-      <w:r>
-        <w:t>.</w:t>
-      </w:r>
-    </w:p>
-    <w:p>
-      <w:pPr>
-        <w:pStyle w:val="NoSpacing"/>
-        <w:ind w:left="720"/>
-      </w:pPr>
-    </w:p>
-    <w:p>
-      <w:pPr>
-        <w:pStyle w:val="Heading2"/>
-      </w:pPr>
-      <w:r>
-        <w:t>7.2 Inventory</w:t>
-      </w:r>
-    </w:p>
-    <w:p/>
-    <w:p>
-      <w:pPr>
-        <w:pStyle w:val="NoSpacing"/>
-      </w:pPr>
-      <w:r>
-        <w:t>The inventory system is composed of an items hotbar that is always displayed and a larger items storage accessible by pressing the associated hotkey (</w:t>
+        <w:t xml:space="preserve">consumable: by pressing the </w:t>
       </w:r>
       <w:r>
         <w:rPr>
           <w:i/>
           <w:iCs/>
         </w:rPr>
-        <w:t>E</w:t>
-      </w:r>
-      <w:r>
-        <w:rPr>
-          <w:i/>
-          <w:iCs/>
-        </w:rPr>
-        <w:t xml:space="preserve"> </w:t>
-      </w:r>
-      <w:r>
-        <w:t>by default</w:t>
-      </w:r>
-      <w:r>
-        <w:t>). The hotbar is always populated first when picking items off the ground, the larger storage only as the hotbar is full.</w:t>
-      </w:r>
-    </w:p>
-    <w:p>
-      <w:pPr>
-        <w:pStyle w:val="NoSpacing"/>
-      </w:pPr>
-      <w:r>
-        <w:t>Items can be swapped, moved, distributed and arranged at will.</w:t>
-      </w:r>
-    </w:p>
-    <w:p>
-      <w:pPr>
-        <w:pStyle w:val="NoSpacing"/>
-        <w:rPr>
-          <w:b/>
-          <w:bCs/>
-        </w:rPr>
-      </w:pPr>
-    </w:p>
-    <w:p>
-      <w:pPr>
-        <w:pStyle w:val="NoSpacing"/>
-        <w:rPr>
-          <w:b/>
-          <w:bCs/>
-        </w:rPr>
-      </w:pPr>
-    </w:p>
-    <w:p>
-      <w:pPr>
-        <w:pStyle w:val="NoSpacing"/>
-        <w:rPr>
-          <w:b/>
-          <w:bCs/>
-        </w:rPr>
-      </w:pPr>
-      <w:r>
-        <w:rPr>
-          <w:b/>
-          <w:bCs/>
-        </w:rPr>
-        <w:lastRenderedPageBreak/>
-        <w:t>A few technicalities regarding the inventory system</w:t>
-      </w:r>
-      <w:r>
-        <w:rPr>
-          <w:b/>
-          <w:bCs/>
-        </w:rPr>
-        <w:t xml:space="preserve"> </w:t>
-      </w:r>
-      <w:r>
-        <w:t>(deemed worthy of note as its design is architecturally complex)</w:t>
-      </w:r>
-      <w:r>
-        <w:rPr>
-          <w:b/>
-          <w:bCs/>
-        </w:rPr>
-        <w:t>:</w:t>
-      </w:r>
-    </w:p>
-    <w:p>
-      <w:pPr>
-        <w:pStyle w:val="NoSpacing"/>
-      </w:pPr>
-      <w:r>
-        <w:t xml:space="preserve">An inventory of items is such that at least one </w:t>
-      </w:r>
-      <w:r>
-        <w:rPr>
-          <w:i/>
-          <w:iCs/>
-        </w:rPr>
-        <w:t>ItemContainer</w:t>
-      </w:r>
-      <w:r>
-        <w:t xml:space="preserve"> is its child. </w:t>
-      </w:r>
-      <w:r>
-        <w:rPr>
-          <w:i/>
-          <w:iCs/>
-        </w:rPr>
-        <w:t>ItemContainer</w:t>
-      </w:r>
-      <w:r>
-        <w:t xml:space="preserve"> is a </w:t>
-      </w:r>
-      <w:r>
-        <w:rPr>
-          <w:i/>
-          <w:iCs/>
-        </w:rPr>
-        <w:t>Monobehaviour</w:t>
-      </w:r>
-      <w:r>
-        <w:t xml:space="preserve"> component attached to a grid that gives its items the ability to be picked up, moved around, stacked etc. It is factually possible to access any item through the </w:t>
-      </w:r>
-      <w:r>
-        <w:rPr>
-          <w:i/>
-          <w:iCs/>
-        </w:rPr>
-        <w:t>ItemContainers</w:t>
-      </w:r>
-      <w:r>
-        <w:t xml:space="preserve"> static class. Upon instantiation, an </w:t>
-      </w:r>
-      <w:r>
-        <w:rPr>
-          <w:i/>
-          <w:iCs/>
-        </w:rPr>
-        <w:t>ItemContainer</w:t>
-      </w:r>
-      <w:r>
-        <w:t xml:space="preserve"> registers itself to the </w:t>
-      </w:r>
-      <w:r>
-        <w:rPr>
-          <w:i/>
-          <w:iCs/>
-        </w:rPr>
-        <w:t>ItemContainers</w:t>
-      </w:r>
-      <w:r>
-        <w:t xml:space="preserve"> class by ID (UUID) – registration creates a </w:t>
-      </w:r>
-      <w:r>
-        <w:rPr>
-          <w:i/>
-          <w:iCs/>
-        </w:rPr>
-        <w:t>Dictionary</w:t>
-      </w:r>
-      <w:r>
-        <w:t xml:space="preserve"> </w:t>
-      </w:r>
-      <w:r>
-        <w:rPr>
-          <w:i/>
-          <w:iCs/>
-        </w:rPr>
-        <w:t>entry</w:t>
-      </w:r>
-      <w:r>
-        <w:t>; said dictionary is accessible public</w:t>
-      </w:r>
-      <w:r>
-        <w:t>ly by reference</w:t>
-      </w:r>
-      <w:r>
-        <w:t>.</w:t>
-      </w:r>
-    </w:p>
-    <w:p>
-      <w:pPr>
-        <w:pStyle w:val="NoSpacing"/>
-      </w:pPr>
-    </w:p>
-    <w:p>
-      <w:pPr>
-        <w:pStyle w:val="Heading2"/>
-      </w:pPr>
-      <w:r>
-        <w:t>7.3 Crafting System</w:t>
-      </w:r>
-    </w:p>
-    <w:p>
-      <w:pPr>
-        <w:pStyle w:val="NoSpacing"/>
-      </w:pPr>
-    </w:p>
-    <w:p>
-      <w:pPr>
-        <w:pStyle w:val="NoSpacing"/>
-      </w:pPr>
-      <w:r>
-        <w:t xml:space="preserve">The crafting system allows the player to create new items starting from a set of existing items using either a </w:t>
-      </w:r>
-      <w:r>
-        <w:rPr>
-          <w:i/>
-          <w:iCs/>
-        </w:rPr>
-        <w:t>Crafting Table</w:t>
-      </w:r>
-      <w:r>
-        <w:t xml:space="preserve"> or the </w:t>
-      </w:r>
-      <w:r>
-        <w:rPr>
-          <w:i/>
-          <w:iCs/>
-        </w:rPr>
-        <w:t>Player Inventory</w:t>
-      </w:r>
-      <w:r>
-        <w:t>, which allows the player to craft simple recipes that require at most a 2x2 crafting grid.</w:t>
-      </w:r>
-    </w:p>
-    <w:p>
-      <w:pPr>
-        <w:pStyle w:val="NoSpacing"/>
-      </w:pPr>
-      <w:r>
-        <w:t xml:space="preserve">The </w:t>
-      </w:r>
-      <w:r>
-        <w:rPr>
-          <w:i/>
-          <w:iCs/>
-        </w:rPr>
-        <w:t>Crafting Table</w:t>
-      </w:r>
-      <w:r>
-        <w:t xml:space="preserve"> is an interactable block that shows a 3x3 crafting grid GUI to the player upon interaction and makes possible crafting more complex recipes.</w:t>
-      </w:r>
-    </w:p>
-    <w:p>
-      <w:pPr>
-        <w:pStyle w:val="NoSpacing"/>
-      </w:pPr>
-      <w:r>
-        <w:rPr>
-          <w:b/>
-          <w:bCs/>
-        </w:rPr>
-        <w:t xml:space="preserve">A technical note </w:t>
-      </w:r>
-      <w:r>
-        <w:t>about recipes:</w:t>
-      </w:r>
-    </w:p>
-    <w:p>
-      <w:pPr>
-        <w:pStyle w:val="NoSpacing"/>
-      </w:pPr>
-      <w:r>
-        <w:t xml:space="preserve">Each recipe is encoded in a </w:t>
-      </w:r>
-      <w:r>
-        <w:t>matrix</w:t>
-      </w:r>
-      <w:r>
-        <w:t xml:space="preserve"> of </w:t>
-      </w:r>
-      <w:r>
-        <w:rPr>
-          <w:i/>
-          <w:iCs/>
-        </w:rPr>
-        <w:t>itemName</w:t>
-      </w:r>
-      <w:r>
-        <w:t xml:space="preserve">’s. To make it possible for the player to craft a specific item anywhere on the crafting grid albeit respecting the original recipe’s shape, the recipe’s input items matrix is “normalized”: empty rows and columns are removed by shifting the matrix to the top and/or </w:t>
-      </w:r>
-      <w:r>
-        <w:t xml:space="preserve">to </w:t>
-      </w:r>
-      <w:r>
-        <w:t>the</w:t>
-      </w:r>
-      <w:r>
-        <w:t xml:space="preserve"> left.</w:t>
-      </w:r>
-    </w:p>
-    <w:p>
-      <w:pPr>
-        <w:pStyle w:val="NoSpacing"/>
-      </w:pPr>
-      <w:r>
-        <w:t xml:space="preserve">Recipes are stored and registered in a </w:t>
-      </w:r>
-      <w:r>
-        <w:rPr>
-          <w:i/>
-          <w:iCs/>
-        </w:rPr>
-        <w:t>RecipeRegistry</w:t>
-      </w:r>
-      <w:r>
-        <w:t xml:space="preserve"> and to allow efficient (O(1)!) recipe recognition a </w:t>
-      </w:r>
-      <w:r>
-        <w:rPr>
-          <w:i/>
-          <w:iCs/>
-        </w:rPr>
-        <w:t xml:space="preserve">Dictionary </w:t>
-      </w:r>
-      <w:r>
-        <w:t xml:space="preserve">with a custom </w:t>
-      </w:r>
-      <w:r>
-        <w:rPr>
-          <w:i/>
-          <w:iCs/>
-        </w:rPr>
-        <w:t>EqualityComparator</w:t>
-      </w:r>
-      <w:r>
-        <w:t xml:space="preserve"> (&amp; hashing algorithm) is used. </w:t>
-      </w:r>
-    </w:p>
-    <w:p>
-      <w:pPr>
-        <w:pStyle w:val="NoSpacing"/>
-      </w:pPr>
-    </w:p>
-    <w:p>
-      <w:pPr>
-        <w:pStyle w:val="Heading2"/>
-      </w:pPr>
-      <w:r>
-        <w:lastRenderedPageBreak/>
-        <w:t>7.</w:t>
-      </w:r>
-      <w:r>
-        <w:t>4</w:t>
-      </w:r>
-      <w:r>
-        <w:t xml:space="preserve"> </w:t>
-      </w:r>
-      <w:r>
-        <w:t>Blocks</w:t>
-      </w:r>
-    </w:p>
-    <w:p>
-      <w:pPr>
-        <w:pStyle w:val="NoSpacing"/>
-      </w:pPr>
-    </w:p>
-    <w:p>
-      <w:pPr>
-        <w:pStyle w:val="NoSpacing"/>
-      </w:pPr>
-      <w:r>
-        <w:rPr>
-          <w:b/>
-          <w:bCs/>
-        </w:rPr>
-        <w:t>Definition</w:t>
-      </w:r>
-      <w:r>
-        <w:t xml:space="preserve"> (block): the base entity, represented as a cube, that characterizes the world around the player.</w:t>
-      </w:r>
-    </w:p>
-    <w:p>
-      <w:pPr>
-        <w:pStyle w:val="NoSpacing"/>
-      </w:pPr>
-      <w:r>
-        <w:rPr>
-          <w:b/>
-          <w:bCs/>
-        </w:rPr>
-        <w:t>Definition</w:t>
-      </w:r>
-      <w:r>
-        <w:t xml:space="preserve"> (stack): a non-unary set of identical </w:t>
-      </w:r>
-      <w:r>
-        <w:t>blocks</w:t>
-      </w:r>
-      <w:r>
-        <w:t xml:space="preserve"> that occupy a single </w:t>
-      </w:r>
-      <w:r>
-        <w:t>inventory</w:t>
-      </w:r>
-      <w:r>
-        <w:t xml:space="preserve"> slot; it has a maximum cardinality of </w:t>
-      </w:r>
-      <w:r>
-        <w:rPr>
-          <w:b/>
-          <w:bCs/>
-        </w:rPr>
-        <w:t>64</w:t>
-      </w:r>
-      <w:r>
-        <w:t>.</w:t>
-      </w:r>
-    </w:p>
-    <w:p>
-      <w:pPr>
-        <w:pStyle w:val="NoSpacing"/>
-      </w:pPr>
-      <w:r>
-        <w:t>Blocks</w:t>
-      </w:r>
-      <w:r>
-        <w:t xml:space="preserve"> can have the following characteristics:</w:t>
+        <w:t>RMB</w:t>
+      </w:r>
+      <w:r>
+        <w:t xml:space="preserve">, the player can consume the </w:t>
+      </w:r>
+      <w:r>
+        <w:t>block</w:t>
+      </w:r>
+      <w:r>
+        <w:t xml:space="preserve"> and activate its effects.</w:t>
       </w:r>
     </w:p>
     <w:p>
@@ -1896,7 +1752,7 @@
         </w:numPr>
       </w:pPr>
       <w:r>
-        <w:t xml:space="preserve">interactable: by pressing the </w:t>
+        <w:t xml:space="preserve">placeable: by pressing the </w:t>
       </w:r>
       <w:r>
         <w:rPr>
@@ -1906,13 +1762,7 @@
         <w:t>RMB</w:t>
       </w:r>
       <w:r>
-        <w:t xml:space="preserve">, the player can activate the unique </w:t>
-      </w:r>
-      <w:r>
-        <w:t>block</w:t>
-      </w:r>
-      <w:r>
-        <w:t xml:space="preserve"> interaction.</w:t>
+        <w:t>, the player can place the block in the world.</w:t>
       </w:r>
     </w:p>
     <w:p>
@@ -1924,23 +1774,13 @@
         </w:numPr>
       </w:pPr>
       <w:r>
-        <w:t xml:space="preserve">consumable: by pressing the </w:t>
-      </w:r>
-      <w:r>
-        <w:rPr>
-          <w:i/>
-          <w:iCs/>
-        </w:rPr>
-        <w:t>RMB</w:t>
-      </w:r>
-      <w:r>
-        <w:t xml:space="preserve">, the player can consume the </w:t>
-      </w:r>
-      <w:r>
-        <w:t>block</w:t>
-      </w:r>
-      <w:r>
-        <w:t xml:space="preserve"> and activate its effects.</w:t>
+        <w:t xml:space="preserve">breakable: </w:t>
+      </w:r>
+      <w:r>
+        <w:t>whether the block can be broken</w:t>
+      </w:r>
+      <w:r>
+        <w:t>.</w:t>
       </w:r>
     </w:p>
     <w:p>
@@ -1952,17 +1792,13 @@
         </w:numPr>
       </w:pPr>
       <w:r>
-        <w:t xml:space="preserve">placeable: by pressing the </w:t>
-      </w:r>
-      <w:r>
-        <w:rPr>
-          <w:i/>
-          <w:iCs/>
-        </w:rPr>
-        <w:t>RMB</w:t>
-      </w:r>
-      <w:r>
-        <w:t>, the player can place the block in the world.</w:t>
+        <w:t xml:space="preserve">smeltable: </w:t>
+      </w:r>
+      <w:r>
+        <w:t xml:space="preserve">whether it </w:t>
+      </w:r>
+      <w:r>
+        <w:t>can be smelted/cooked in a furnace.</w:t>
       </w:r>
     </w:p>
     <w:p>
@@ -1974,10 +1810,22 @@
         </w:numPr>
       </w:pPr>
       <w:r>
-        <w:t xml:space="preserve">breakable: </w:t>
-      </w:r>
-      <w:r>
-        <w:t>whether the block can be broken</w:t>
+        <w:t xml:space="preserve">mining level: hardness of the material of which the </w:t>
+      </w:r>
+      <w:r>
+        <w:t>block</w:t>
+      </w:r>
+      <w:r>
+        <w:t xml:space="preserve"> is made of – determines </w:t>
+      </w:r>
+      <w:r>
+        <w:t>th</w:t>
+      </w:r>
+      <w:r>
+        <w:t>e</w:t>
+      </w:r>
+      <w:r>
+        <w:t xml:space="preserve"> minimum level of hardness required for an item to be able to break it</w:t>
       </w:r>
       <w:r>
         <w:t>.</w:t>
@@ -1992,13 +1840,13 @@
         </w:numPr>
       </w:pPr>
       <w:r>
-        <w:t xml:space="preserve">smeltable: </w:t>
-      </w:r>
-      <w:r>
-        <w:t xml:space="preserve">whether it </w:t>
-      </w:r>
-      <w:r>
-        <w:t>can be smelted/cooked in a furnace.</w:t>
+        <w:t xml:space="preserve">drops: list of </w:t>
+      </w:r>
+      <w:r>
+        <w:t>blocks &amp; items</w:t>
+      </w:r>
+      <w:r>
+        <w:t xml:space="preserve"> that can be dropped when broken.</w:t>
       </w:r>
     </w:p>
     <w:p>
@@ -2010,54 +1858,6 @@
         </w:numPr>
       </w:pPr>
       <w:r>
-        <w:t xml:space="preserve">mining level: hardness of the material of which the </w:t>
-      </w:r>
-      <w:r>
-        <w:t>block</w:t>
-      </w:r>
-      <w:r>
-        <w:t xml:space="preserve"> is made of – determines </w:t>
-      </w:r>
-      <w:r>
-        <w:t>th</w:t>
-      </w:r>
-      <w:r>
-        <w:t>e</w:t>
-      </w:r>
-      <w:r>
-        <w:t xml:space="preserve"> minimum level of hardness required for an item to be able to break it</w:t>
-      </w:r>
-      <w:r>
-        <w:t>.</w:t>
-      </w:r>
-    </w:p>
-    <w:p>
-      <w:pPr>
-        <w:pStyle w:val="NoSpacing"/>
-        <w:numPr>
-          <w:ilvl w:val="0"/>
-          <w:numId w:val="4"/>
-        </w:numPr>
-      </w:pPr>
-      <w:r>
-        <w:t xml:space="preserve">drops: list of </w:t>
-      </w:r>
-      <w:r>
-        <w:t>blocks &amp; items</w:t>
-      </w:r>
-      <w:r>
-        <w:t xml:space="preserve"> that can be dropped when broken.</w:t>
-      </w:r>
-    </w:p>
-    <w:p>
-      <w:pPr>
-        <w:pStyle w:val="NoSpacing"/>
-        <w:numPr>
-          <w:ilvl w:val="0"/>
-          <w:numId w:val="4"/>
-        </w:numPr>
-      </w:pPr>
-      <w:r>
         <w:t>burn time: the amount of time the item burns in a furnace when used as a fuel source.</w:t>
       </w:r>
     </w:p>
@@ -2257,15 +2057,15 @@
           <w:b/>
           <w:bCs/>
         </w:rPr>
-        <w:t>Sapling</w:t>
-      </w:r>
-    </w:p>
-    <w:p>
-      <w:pPr>
-        <w:pStyle w:val="NoSpacing"/>
-      </w:pPr>
-      <w:r>
-        <w:t>Non-interactable, placeable. Default damage and mining level.</w:t>
+        <w:t>Cobblestone</w:t>
+      </w:r>
+    </w:p>
+    <w:p>
+      <w:pPr>
+        <w:pStyle w:val="NoSpacing"/>
+      </w:pPr>
+      <w:r>
+        <w:t>Non-interactable, placeable, crafting. Default damage and mining level.</w:t>
       </w:r>
     </w:p>
     <w:p>
@@ -2280,23 +2080,90 @@
           <w:i/>
           <w:iCs/>
         </w:rPr>
-        <w:t>leaves</w:t>
-      </w:r>
-      <w:r>
-        <w:t>. Can</w:t>
-      </w:r>
-      <w:r>
-        <w:t xml:space="preserve"> be placed on </w:t>
+        <w:t>cobblestone</w:t>
+      </w:r>
+      <w:r>
+        <w:t xml:space="preserve"> with any </w:t>
       </w:r>
       <w:r>
         <w:rPr>
           <w:i/>
           <w:iCs/>
         </w:rPr>
-        <w:t>dirt</w:t>
-      </w:r>
-      <w:r>
-        <w:t xml:space="preserve"> or </w:t>
+        <w:t>pickaxe</w:t>
+      </w:r>
+      <w:r>
+        <w:t>.</w:t>
+      </w:r>
+    </w:p>
+    <w:p>
+      <w:pPr>
+        <w:pStyle w:val="NoSpacing"/>
+        <w:rPr>
+          <w:b/>
+          <w:bCs/>
+        </w:rPr>
+      </w:pPr>
+      <w:r>
+        <w:rPr>
+          <w:b/>
+          <w:bCs/>
+        </w:rPr>
+        <w:t>Grass</w:t>
+      </w:r>
+    </w:p>
+    <w:p>
+      <w:pPr>
+        <w:pStyle w:val="NoSpacing"/>
+      </w:pPr>
+      <w:r>
+        <w:t>Non-interactable, placeable. Default damage and mining level.</w:t>
+      </w:r>
+    </w:p>
+    <w:p>
+      <w:pPr>
+        <w:pStyle w:val="NoSpacing"/>
+        <w:rPr>
+          <w:b/>
+          <w:bCs/>
+        </w:rPr>
+      </w:pPr>
+      <w:r>
+        <w:t>Can only be found in the world.</w:t>
+      </w:r>
+    </w:p>
+    <w:p>
+      <w:pPr>
+        <w:pStyle w:val="NoSpacing"/>
+      </w:pPr>
+      <w:r>
+        <w:rPr>
+          <w:b/>
+          <w:bCs/>
+        </w:rPr>
+        <w:t>Dirt</w:t>
+      </w:r>
+    </w:p>
+    <w:p>
+      <w:pPr>
+        <w:pStyle w:val="NoSpacing"/>
+      </w:pPr>
+      <w:r>
+        <w:t>Non-interactable, placeabl</w:t>
+      </w:r>
+      <w:r>
+        <w:t>e</w:t>
+      </w:r>
+      <w:r>
+        <w:t>. Default damage and mining level.</w:t>
+      </w:r>
+    </w:p>
+    <w:p>
+      <w:pPr>
+        <w:pStyle w:val="NoSpacing"/>
+      </w:pPr>
+      <w:r>
+        <w:t xml:space="preserve">Dropped by breaking </w:t>
       </w:r>
       <w:r>
         <w:rPr>
@@ -2306,319 +2173,302 @@
         <w:t>grass</w:t>
       </w:r>
       <w:r>
-        <w:t xml:space="preserve"> – grows a tree after one minute if enough room is available. Pressing </w:t>
+        <w:t>.</w:t>
+      </w:r>
+    </w:p>
+    <w:p>
+      <w:pPr>
+        <w:pStyle w:val="NoSpacing"/>
+        <w:rPr>
+          <w:b/>
+          <w:bCs/>
+        </w:rPr>
+      </w:pPr>
+      <w:r>
+        <w:rPr>
+          <w:b/>
+          <w:bCs/>
+        </w:rPr>
+        <w:t>Coal Ore</w:t>
+      </w:r>
+    </w:p>
+    <w:p>
+      <w:pPr>
+        <w:pStyle w:val="NoSpacing"/>
+      </w:pPr>
+      <w:r>
+        <w:t>Non-interactable, placeable, breakable. Default damage and mining level.</w:t>
+      </w:r>
+    </w:p>
+    <w:p>
+      <w:pPr>
+        <w:pStyle w:val="NoSpacing"/>
+      </w:pPr>
+      <w:r>
+        <w:t xml:space="preserve">Can only be found in the world. When broken with a </w:t>
       </w:r>
       <w:r>
         <w:rPr>
           <w:i/>
           <w:iCs/>
         </w:rPr>
-        <w:t>shift</w:t>
-      </w:r>
-      <w:r>
-        <w:t xml:space="preserve"> speeds up growth.</w:t>
-      </w:r>
-    </w:p>
-    <w:p>
-      <w:pPr>
-        <w:pStyle w:val="NoSpacing"/>
-        <w:rPr>
-          <w:b/>
-          <w:bCs/>
-        </w:rPr>
-      </w:pPr>
-      <w:r>
-        <w:rPr>
-          <w:b/>
-          <w:bCs/>
-        </w:rPr>
-        <w:t>Cobblestone</w:t>
-      </w:r>
-    </w:p>
-    <w:p>
-      <w:pPr>
-        <w:pStyle w:val="NoSpacing"/>
-      </w:pPr>
-      <w:r>
-        <w:t>Non-interactable, placeable, crafting. Default damage and mining level.</w:t>
-      </w:r>
-    </w:p>
-    <w:p>
-      <w:pPr>
-        <w:pStyle w:val="NoSpacing"/>
-      </w:pPr>
-      <w:r>
-        <w:t xml:space="preserve">Dropped by breaking </w:t>
+        <w:t xml:space="preserve">pickaxe </w:t>
+      </w:r>
+      <w:r>
+        <w:t xml:space="preserve">of any level, drops a random number of </w:t>
       </w:r>
       <w:r>
         <w:rPr>
           <w:i/>
           <w:iCs/>
         </w:rPr>
-        <w:t>cobblestone</w:t>
-      </w:r>
-      <w:r>
-        <w:t xml:space="preserve"> with any </w:t>
+        <w:t>coal</w:t>
+      </w:r>
+      <w:r>
+        <w:t>.</w:t>
+      </w:r>
+    </w:p>
+    <w:p>
+      <w:pPr>
+        <w:pStyle w:val="NoSpacing"/>
+        <w:rPr>
+          <w:b/>
+          <w:bCs/>
+        </w:rPr>
+      </w:pPr>
+      <w:r>
+        <w:rPr>
+          <w:b/>
+          <w:bCs/>
+        </w:rPr>
+        <w:lastRenderedPageBreak/>
+        <w:t>Coal</w:t>
+      </w:r>
+    </w:p>
+    <w:p>
+      <w:pPr>
+        <w:pStyle w:val="NoSpacing"/>
+      </w:pPr>
+      <w:r>
+        <w:t>Non-interactable, crafting. Default damage and mining level.</w:t>
+      </w:r>
+      <w:r>
+        <w:t xml:space="preserve"> Burn time: 16s.</w:t>
+      </w:r>
+    </w:p>
+    <w:p>
+      <w:pPr>
+        <w:pStyle w:val="NoSpacing"/>
+        <w:rPr>
+          <w:b/>
+          <w:bCs/>
+        </w:rPr>
+      </w:pPr>
+      <w:r>
+        <w:rPr>
+          <w:b/>
+          <w:bCs/>
+        </w:rPr>
+        <w:t>Charcoal</w:t>
+      </w:r>
+    </w:p>
+    <w:p>
+      <w:pPr>
+        <w:pStyle w:val="NoSpacing"/>
+      </w:pPr>
+      <w:r>
+        <w:t>Non-interactable, crafting. Default damage and mining level. Burn time: 16s.</w:t>
+      </w:r>
+    </w:p>
+    <w:p>
+      <w:pPr>
+        <w:pStyle w:val="NoSpacing"/>
+      </w:pPr>
+      <w:r>
+        <w:rPr>
+          <w:b/>
+          <w:bCs/>
+        </w:rPr>
+        <w:t>Iron Ore</w:t>
+      </w:r>
+    </w:p>
+    <w:p>
+      <w:pPr>
+        <w:pStyle w:val="NoSpacing"/>
+      </w:pPr>
+      <w:r>
+        <w:t>Non-interactable, placeable, smeltable. Default damage and mining level.</w:t>
+      </w:r>
+    </w:p>
+    <w:p>
+      <w:pPr>
+        <w:pStyle w:val="NoSpacing"/>
+      </w:pPr>
+      <w:r>
+        <w:t xml:space="preserve">Can only be found in the world. Mining level: 1. Produces 1 </w:t>
       </w:r>
       <w:r>
         <w:rPr>
           <w:i/>
           <w:iCs/>
         </w:rPr>
-        <w:t>pickaxe</w:t>
-      </w:r>
-      <w:r>
-        <w:t>.</w:t>
-      </w:r>
-    </w:p>
-    <w:p>
-      <w:pPr>
-        <w:pStyle w:val="NoSpacing"/>
-        <w:rPr>
-          <w:b/>
-          <w:bCs/>
-        </w:rPr>
-      </w:pPr>
-      <w:r>
-        <w:rPr>
-          <w:b/>
-          <w:bCs/>
-        </w:rPr>
-        <w:t>Grass</w:t>
-      </w:r>
-    </w:p>
-    <w:p>
-      <w:pPr>
-        <w:pStyle w:val="NoSpacing"/>
-      </w:pPr>
-      <w:r>
-        <w:t>Non-interactable, placeable. Default damage and mining level.</w:t>
-      </w:r>
-    </w:p>
-    <w:p>
-      <w:pPr>
-        <w:pStyle w:val="NoSpacing"/>
-        <w:rPr>
-          <w:b/>
-          <w:bCs/>
-        </w:rPr>
-      </w:pPr>
-      <w:r>
-        <w:t>Can only be found in the world.</w:t>
-      </w:r>
-    </w:p>
-    <w:p>
-      <w:pPr>
-        <w:pStyle w:val="NoSpacing"/>
-      </w:pPr>
-      <w:r>
-        <w:rPr>
-          <w:b/>
-          <w:bCs/>
-        </w:rPr>
-        <w:t>Dirt</w:t>
-      </w:r>
-    </w:p>
-    <w:p>
-      <w:pPr>
-        <w:pStyle w:val="NoSpacing"/>
-      </w:pPr>
-      <w:r>
-        <w:t>Non-interactable, placeabl</w:t>
-      </w:r>
-      <w:r>
-        <w:t>e</w:t>
-      </w:r>
-      <w:r>
-        <w:t>. Default damage and mining level.</w:t>
-      </w:r>
-    </w:p>
-    <w:p>
-      <w:pPr>
-        <w:pStyle w:val="NoSpacing"/>
-      </w:pPr>
-      <w:r>
-        <w:t xml:space="preserve">Dropped by breaking </w:t>
-      </w:r>
-      <w:r>
-        <w:rPr>
-          <w:i/>
-          <w:iCs/>
-        </w:rPr>
-        <w:t>grass</w:t>
-      </w:r>
-      <w:r>
-        <w:t>.</w:t>
-      </w:r>
-    </w:p>
-    <w:p>
-      <w:pPr>
-        <w:pStyle w:val="NoSpacing"/>
-        <w:rPr>
-          <w:b/>
-          <w:bCs/>
-        </w:rPr>
-      </w:pPr>
-      <w:r>
-        <w:rPr>
-          <w:b/>
-          <w:bCs/>
-        </w:rPr>
+        <w:t>iron ingot</w:t>
+      </w:r>
+      <w:r>
+        <w:t xml:space="preserve"> when smelted.</w:t>
+      </w:r>
+    </w:p>
+    <w:p>
+      <w:pPr>
+        <w:pStyle w:val="NoSpacing"/>
+        <w:rPr>
+          <w:b/>
+          <w:bCs/>
+        </w:rPr>
+      </w:pPr>
+      <w:r>
+        <w:rPr>
+          <w:b/>
+          <w:bCs/>
+        </w:rPr>
+        <w:t>Iron Ingot</w:t>
+      </w:r>
+    </w:p>
+    <w:p>
+      <w:pPr>
+        <w:pStyle w:val="NoSpacing"/>
+      </w:pPr>
+      <w:r>
+        <w:t>Non-interactable, placeable, crafting. Default damage and mining level.</w:t>
+      </w:r>
+    </w:p>
+    <w:p>
+      <w:pPr>
+        <w:pStyle w:val="NoSpacing"/>
+      </w:pPr>
+      <w:r>
+        <w:rPr>
+          <w:b/>
+          <w:bCs/>
+        </w:rPr>
+        <w:t>Torch</w:t>
+      </w:r>
+    </w:p>
+    <w:p>
+      <w:pPr>
+        <w:pStyle w:val="NoSpacing"/>
+      </w:pPr>
+      <w:r>
+        <w:t xml:space="preserve">Non-solid block (player goes straight through). </w:t>
+      </w:r>
+      <w:r>
+        <w:t>Light-emitting block to illuminate dark places.</w:t>
+      </w:r>
+    </w:p>
+    <w:p>
+      <w:pPr>
+        <w:rPr>
+          <w:rFonts w:ascii="CMU Serif" w:hAnsi="CMU Serif" w:cs="CMU Serif"/>
+          <w:sz w:val="28"/>
+          <w:szCs w:val="28"/>
+        </w:rPr>
+      </w:pPr>
+      <w:r>
+        <w:br w:type="page"/>
+      </w:r>
+    </w:p>
+    <w:p>
+      <w:pPr>
+        <w:pStyle w:val="Heading1"/>
+        <w:numPr>
+          <w:ilvl w:val="0"/>
+          <w:numId w:val="5"/>
+        </w:numPr>
+      </w:pPr>
+      <w:r>
         <w:lastRenderedPageBreak/>
-        <w:t>Coal Ore</w:t>
-      </w:r>
-    </w:p>
-    <w:p>
-      <w:pPr>
-        <w:pStyle w:val="NoSpacing"/>
-      </w:pPr>
-      <w:r>
-        <w:t>Non-interactable, placeable, breakable. Default damage and mining level.</w:t>
-      </w:r>
-    </w:p>
-    <w:p>
-      <w:pPr>
-        <w:pStyle w:val="NoSpacing"/>
-      </w:pPr>
-      <w:r>
-        <w:t xml:space="preserve">Can only be found in the world. When broken with a </w:t>
-      </w:r>
-      <w:r>
-        <w:rPr>
-          <w:i/>
-          <w:iCs/>
-        </w:rPr>
-        <w:t xml:space="preserve">pickaxe </w:t>
-      </w:r>
-      <w:r>
-        <w:t xml:space="preserve">of any level, drops a random number of </w:t>
-      </w:r>
-      <w:r>
-        <w:rPr>
-          <w:i/>
-          <w:iCs/>
-        </w:rPr>
-        <w:t>coal</w:t>
-      </w:r>
-      <w:r>
-        <w:t>.</w:t>
-      </w:r>
-    </w:p>
-    <w:p>
-      <w:pPr>
-        <w:pStyle w:val="NoSpacing"/>
-        <w:rPr>
-          <w:b/>
-          <w:bCs/>
-        </w:rPr>
-      </w:pPr>
-      <w:r>
-        <w:rPr>
-          <w:b/>
-          <w:bCs/>
-        </w:rPr>
-        <w:t>Coal</w:t>
-      </w:r>
-    </w:p>
-    <w:p>
-      <w:pPr>
-        <w:pStyle w:val="NoSpacing"/>
-      </w:pPr>
-      <w:r>
-        <w:t>Non-interactable, crafting. Default damage and mining level.</w:t>
-      </w:r>
-      <w:r>
-        <w:t xml:space="preserve"> Burn time: 16s.</w:t>
-      </w:r>
-    </w:p>
-    <w:p>
-      <w:pPr>
-        <w:pStyle w:val="NoSpacing"/>
-        <w:rPr>
-          <w:b/>
-          <w:bCs/>
-        </w:rPr>
-      </w:pPr>
-      <w:r>
-        <w:rPr>
-          <w:b/>
-          <w:bCs/>
-        </w:rPr>
-        <w:t>Charcoal</w:t>
-      </w:r>
-    </w:p>
-    <w:p>
-      <w:pPr>
-        <w:pStyle w:val="NoSpacing"/>
-      </w:pPr>
-      <w:r>
-        <w:t>Non-interactable, crafting. Default damage and mining level. Burn time: 16s.</w:t>
-      </w:r>
-    </w:p>
-    <w:p>
-      <w:pPr>
-        <w:pStyle w:val="NoSpacing"/>
-      </w:pPr>
-      <w:r>
-        <w:rPr>
-          <w:b/>
-          <w:bCs/>
-        </w:rPr>
-        <w:t>Iron Ore</w:t>
-      </w:r>
-    </w:p>
-    <w:p>
-      <w:pPr>
-        <w:pStyle w:val="NoSpacing"/>
-      </w:pPr>
-      <w:r>
-        <w:t>Non-interactable, placeable, smeltable. Default damage and mining level.</w:t>
-      </w:r>
-    </w:p>
-    <w:p>
-      <w:pPr>
-        <w:pStyle w:val="NoSpacing"/>
-      </w:pPr>
-      <w:r>
-        <w:t xml:space="preserve">Can only be found in the world. Mining level: 1. Produces 1 </w:t>
-      </w:r>
-      <w:r>
-        <w:rPr>
-          <w:i/>
-          <w:iCs/>
-        </w:rPr>
-        <w:t>iron ingot</w:t>
-      </w:r>
-      <w:r>
-        <w:t xml:space="preserve"> when smelted.</w:t>
-      </w:r>
-    </w:p>
-    <w:p>
-      <w:pPr>
-        <w:pStyle w:val="NoSpacing"/>
-        <w:rPr>
-          <w:b/>
-          <w:bCs/>
-        </w:rPr>
-      </w:pPr>
-      <w:r>
-        <w:rPr>
-          <w:b/>
-          <w:bCs/>
-        </w:rPr>
-        <w:t>Iron Ingot</w:t>
-      </w:r>
-    </w:p>
-    <w:p>
-      <w:pPr>
-        <w:pStyle w:val="NoSpacing"/>
-      </w:pPr>
-      <w:r>
-        <w:t>Non-interactable, placeable, crafting. Default damage and mining level.</w:t>
+        <w:t xml:space="preserve"> Footnotes</w:t>
+      </w:r>
+    </w:p>
+    <w:p>
+      <w:pPr>
+        <w:pStyle w:val="NoSpacing"/>
+      </w:pPr>
+    </w:p>
+    <w:p>
+      <w:pPr>
+        <w:pStyle w:val="NoSpacing"/>
+      </w:pPr>
+      <w:r>
+        <w:t xml:space="preserve">A few more technical notes on </w:t>
+      </w:r>
+      <w:r>
+        <w:rPr>
+          <w:b/>
+          <w:bCs/>
+        </w:rPr>
+        <w:t>procedural</w:t>
+      </w:r>
+      <w:r>
+        <w:t>, seed-based, infinite world generation.</w:t>
+      </w:r>
+    </w:p>
+    <w:p>
+      <w:pPr>
+        <w:pStyle w:val="NoSpacing"/>
+      </w:pPr>
+      <w:r>
+        <w:t xml:space="preserve">Unity allows the developer to procedurally construct 3D models </w:t>
+      </w:r>
+      <w:r>
+        <w:rPr>
+          <w:b/>
+          <w:bCs/>
+        </w:rPr>
+        <w:t>at runtime</w:t>
+      </w:r>
+      <w:r>
+        <w:t>. It is extremely powerful and given the simplicity of the models representing the world (cubes), it was straightforward enough to implement an algorithm that generates an entire chunk mesh of 16*256*16 blocks in less than 10ms using vertices, triangles and manual UV mapping: UVs are used in combination with a procedurally stitched texture – at start-up – that is used on chunks to display, for each block, a different texture on different sides of the singular cube.</w:t>
+      </w:r>
+    </w:p>
+    <w:p>
+      <w:pPr>
+        <w:pStyle w:val="Heading2"/>
+      </w:pPr>
+      <w:r>
+        <w:t>8.1 A personal note</w:t>
+      </w:r>
+    </w:p>
+    <w:p>
+      <w:pPr>
+        <w:pStyle w:val="NoSpacing"/>
+      </w:pPr>
+      <w:r>
+        <w:t>Working on this project was extremely fun</w:t>
+      </w:r>
+      <w:r>
+        <w:t>; definitely an interesting ride</w:t>
+      </w:r>
+      <w:r>
+        <w:t xml:space="preserve">. I grew up and learned a lot of new exciting things which I intend to further cultivate </w:t>
+      </w:r>
+      <w:r>
+        <w:t>and study (will probably get into 3D modelling &amp; shader programming in the future!).</w:t>
+      </w:r>
+      <w:r>
+        <w:t xml:space="preserve"> Hopeful this project can be useful to anybody new to Unity who just started out and is willing to learn and have fun.</w:t>
+      </w:r>
+    </w:p>
+    <w:p>
+      <w:pPr>
+        <w:pStyle w:val="NoSpacing"/>
+      </w:pPr>
+      <w:r>
+        <w:t>Thank you!</w:t>
       </w:r>
     </w:p>
     <w:sectPr>
-      <w:headerReference w:type="default" r:id="rId11"/>
+      <w:headerReference w:type="default" r:id="rId9"/>
       <w:pgSz w:w="11906" w:h="16838"/>
       <w:pgMar w:top="1440" w:right="1440" w:bottom="1440" w:left="1440" w:header="708" w:footer="708" w:gutter="0"/>
       <w:pgNumType w:start="1"/>

</xml_diff>

<commit_message>
Added last notes and touches.
</commit_message>
<xml_diff>
--- a/GDD/GDD.docx
+++ b/GDD/GDD.docx
@@ -526,16 +526,6 @@
           <w:b/>
           <w:bCs/>
         </w:rPr>
-        <w:t>run</w:t>
-      </w:r>
-      <w:r>
-        <w:t xml:space="preserve">, </w:t>
-      </w:r>
-      <w:r>
-        <w:rPr>
-          <w:b/>
-          <w:bCs/>
-        </w:rPr>
         <w:t>jump</w:t>
       </w:r>
       <w:r>
@@ -548,17 +538,43 @@
         <w:jc w:val="both"/>
       </w:pPr>
       <w:r>
-        <w:t xml:space="preserve">Exploration drains the player’s </w:t>
-      </w:r>
-      <w:r>
-        <w:rPr>
-          <w:b/>
-          <w:bCs/>
-        </w:rPr>
-        <w:t>Trion</w:t>
-      </w:r>
-      <w:r>
-        <w:t>: walking is the least expensive, running has an average cost and jumping ranks highest.</w:t>
+        <w:t xml:space="preserve">The world is made of </w:t>
+      </w:r>
+      <w:r>
+        <w:rPr>
+          <w:b/>
+          <w:bCs/>
+        </w:rPr>
+        <w:t>blocks</w:t>
+      </w:r>
+      <w:r>
+        <w:t xml:space="preserve">. Blocks have different </w:t>
+      </w:r>
+      <w:r>
+        <w:rPr>
+          <w:b/>
+          <w:bCs/>
+        </w:rPr>
+        <w:t>properties</w:t>
+      </w:r>
+      <w:r>
+        <w:t xml:space="preserve"> and </w:t>
+      </w:r>
+      <w:r>
+        <w:rPr>
+          <w:b/>
+          <w:bCs/>
+        </w:rPr>
+        <w:t>characteristics</w:t>
+      </w:r>
+      <w:r>
+        <w:t xml:space="preserve"> that uniquely determine </w:t>
+      </w:r>
+      <w:r>
+        <w:t>player</w:t>
+      </w:r>
+      <w:r>
+        <w:t>-interaction.</w:t>
       </w:r>
     </w:p>
     <w:p>
@@ -567,37 +583,59 @@
         <w:jc w:val="both"/>
       </w:pPr>
       <w:r>
-        <w:t xml:space="preserve">Trion represents both the player’s </w:t>
-      </w:r>
-      <w:r>
-        <w:rPr>
-          <w:b/>
-          <w:bCs/>
-        </w:rPr>
-        <w:t>health</w:t>
-      </w:r>
-      <w:r>
-        <w:t xml:space="preserve"> and </w:t>
-      </w:r>
-      <w:r>
-        <w:rPr>
-          <w:b/>
-          <w:bCs/>
-        </w:rPr>
-        <w:t>stamina</w:t>
-      </w:r>
-      <w:r>
-        <w:t xml:space="preserve"> – they are combined. Trion is </w:t>
-      </w:r>
-      <w:r>
-        <w:rPr>
-          <w:b/>
-          <w:bCs/>
-        </w:rPr>
-        <w:t>regenerated</w:t>
-      </w:r>
-      <w:r>
-        <w:t xml:space="preserve"> at a constant rate.</w:t>
+        <w:t xml:space="preserve">Said interaction occurs by </w:t>
+      </w:r>
+      <w:r>
+        <w:rPr>
+          <w:b/>
+          <w:bCs/>
+        </w:rPr>
+        <w:t>placing</w:t>
+      </w:r>
+      <w:r>
+        <w:t xml:space="preserve"> a block</w:t>
+      </w:r>
+      <w:r>
+        <w:t>,</w:t>
+      </w:r>
+      <w:r>
+        <w:t xml:space="preserve"> </w:t>
+      </w:r>
+      <w:r>
+        <w:rPr>
+          <w:b/>
+          <w:bCs/>
+        </w:rPr>
+        <w:t>destroying</w:t>
+      </w:r>
+      <w:r>
+        <w:t xml:space="preserve"> </w:t>
+      </w:r>
+      <w:r>
+        <w:t xml:space="preserve">one or directly </w:t>
+      </w:r>
+      <w:r>
+        <w:rPr>
+          <w:b/>
+          <w:bCs/>
+        </w:rPr>
+        <w:t>interact</w:t>
+      </w:r>
+      <w:r>
+        <w:t xml:space="preserve"> with one</w:t>
+      </w:r>
+      <w:r>
+        <w:t xml:space="preserve">. Destroying a block may require </w:t>
+      </w:r>
+      <w:r>
+        <w:rPr>
+          <w:b/>
+          <w:bCs/>
+        </w:rPr>
+        <w:t>tools</w:t>
+      </w:r>
+      <w:r>
+        <w:t>.</w:t>
       </w:r>
     </w:p>
     <w:p>
@@ -606,43 +644,23 @@
         <w:jc w:val="both"/>
       </w:pPr>
       <w:r>
-        <w:t xml:space="preserve">The world is made of </w:t>
-      </w:r>
-      <w:r>
-        <w:rPr>
-          <w:b/>
-          <w:bCs/>
-        </w:rPr>
-        <w:t>blocks</w:t>
-      </w:r>
-      <w:r>
-        <w:t xml:space="preserve">. Blocks have different </w:t>
-      </w:r>
-      <w:r>
-        <w:rPr>
-          <w:b/>
-          <w:bCs/>
-        </w:rPr>
-        <w:t>properties</w:t>
-      </w:r>
-      <w:r>
-        <w:t xml:space="preserve"> and </w:t>
-      </w:r>
-      <w:r>
-        <w:rPr>
-          <w:b/>
-          <w:bCs/>
-        </w:rPr>
-        <w:t>characteristics</w:t>
-      </w:r>
-      <w:r>
-        <w:t xml:space="preserve"> that uniquely determine </w:t>
-      </w:r>
-      <w:r>
-        <w:t>player</w:t>
-      </w:r>
-      <w:r>
-        <w:t>-interaction.</w:t>
+        <w:t xml:space="preserve">The player can </w:t>
+      </w:r>
+      <w:r>
+        <w:rPr>
+          <w:b/>
+          <w:bCs/>
+        </w:rPr>
+        <w:t>craft</w:t>
+      </w:r>
+      <w:r>
+        <w:t xml:space="preserve"> new blocks, tool</w:t>
+      </w:r>
+      <w:r>
+        <w:t>s</w:t>
+      </w:r>
+      <w:r>
+        <w:t>.</w:t>
       </w:r>
     </w:p>
     <w:p>
@@ -651,212 +669,60 @@
         <w:jc w:val="both"/>
       </w:pPr>
       <w:r>
-        <w:t xml:space="preserve">Said interaction occurs by </w:t>
-      </w:r>
-      <w:r>
-        <w:rPr>
-          <w:b/>
-          <w:bCs/>
-        </w:rPr>
-        <w:t>placing</w:t>
-      </w:r>
-      <w:r>
-        <w:t xml:space="preserve"> a block</w:t>
-      </w:r>
-      <w:r>
-        <w:t>,</w:t>
-      </w:r>
-      <w:r>
-        <w:t xml:space="preserve"> </w:t>
-      </w:r>
-      <w:r>
-        <w:rPr>
-          <w:b/>
-          <w:bCs/>
-        </w:rPr>
-        <w:t>destroying</w:t>
-      </w:r>
-      <w:r>
-        <w:t xml:space="preserve"> </w:t>
-      </w:r>
-      <w:r>
-        <w:t xml:space="preserve">one or directly </w:t>
-      </w:r>
-      <w:r>
-        <w:rPr>
-          <w:b/>
-          <w:bCs/>
-        </w:rPr>
-        <w:t>interact</w:t>
-      </w:r>
-      <w:r>
-        <w:t xml:space="preserve"> with one</w:t>
-      </w:r>
-      <w:r>
-        <w:t xml:space="preserve">. Destroying a block may require </w:t>
-      </w:r>
-      <w:r>
-        <w:rPr>
-          <w:b/>
-          <w:bCs/>
-        </w:rPr>
-        <w:t>tools</w:t>
+        <w:t>The player has an inventory (and hotbar) of items, made of 27 and 9 slots.</w:t>
+      </w:r>
+    </w:p>
+    <w:p>
+      <w:pPr>
+        <w:pStyle w:val="NoSpacing"/>
+        <w:jc w:val="both"/>
+      </w:pPr>
+      <w:r>
+        <w:t xml:space="preserve">The player has a set of </w:t>
+      </w:r>
+      <w:r>
+        <w:rPr>
+          <w:b/>
+          <w:bCs/>
+        </w:rPr>
+        <w:t>inventories</w:t>
+      </w:r>
+      <w:r>
+        <w:t xml:space="preserve"> at his/her disposal. A block may retain items which may be accessed, upon interaction, through an inventory GUI.</w:t>
+      </w:r>
+    </w:p>
+    <w:p>
+      <w:pPr>
+        <w:pStyle w:val="NoSpacing"/>
+        <w:jc w:val="both"/>
+      </w:pPr>
+      <w:r>
+        <w:t xml:space="preserve">The player can build </w:t>
+      </w:r>
+      <w:r>
+        <w:t xml:space="preserve">the </w:t>
+      </w:r>
+      <w:r>
+        <w:rPr>
+          <w:b/>
+          <w:bCs/>
+        </w:rPr>
+        <w:t>Rainbow Generator</w:t>
+      </w:r>
+      <w:r>
+        <w:t xml:space="preserve">, final block that </w:t>
+      </w:r>
+      <w:r>
+        <w:t>wraps up</w:t>
+      </w:r>
+      <w:r>
+        <w:t xml:space="preserve"> the </w:t>
+      </w:r>
+      <w:r>
+        <w:t>adventure</w:t>
       </w:r>
       <w:r>
         <w:t>.</w:t>
-      </w:r>
-    </w:p>
-    <w:p>
-      <w:pPr>
-        <w:pStyle w:val="NoSpacing"/>
-        <w:jc w:val="both"/>
-      </w:pPr>
-      <w:r>
-        <w:t xml:space="preserve">The player can </w:t>
-      </w:r>
-      <w:r>
-        <w:rPr>
-          <w:b/>
-          <w:bCs/>
-        </w:rPr>
-        <w:t>craft</w:t>
-      </w:r>
-      <w:r>
-        <w:t xml:space="preserve"> new blocks, tools</w:t>
-      </w:r>
-      <w:r>
-        <w:t xml:space="preserve"> </w:t>
-      </w:r>
-      <w:r>
-        <w:t>&amp; weapons</w:t>
-      </w:r>
-      <w:r>
-        <w:t>.</w:t>
-      </w:r>
-    </w:p>
-    <w:p>
-      <w:pPr>
-        <w:pStyle w:val="NoSpacing"/>
-        <w:jc w:val="both"/>
-      </w:pPr>
-      <w:r>
-        <w:rPr>
-          <w:b/>
-          <w:bCs/>
-        </w:rPr>
-        <w:t>Enemies</w:t>
-      </w:r>
-      <w:r>
-        <w:t xml:space="preserve"> spawn from </w:t>
-      </w:r>
-      <w:r>
-        <w:rPr>
-          <w:b/>
-          <w:bCs/>
-        </w:rPr>
-        <w:t>portals</w:t>
-      </w:r>
-      <w:r>
-        <w:t xml:space="preserve"> that randomly appear around the player.</w:t>
-      </w:r>
-    </w:p>
-    <w:p>
-      <w:pPr>
-        <w:pStyle w:val="NoSpacing"/>
-        <w:jc w:val="both"/>
-      </w:pPr>
-      <w:r>
-        <w:t>The player has an inventory (and hotbar) of items, made of 27 and 9 slots.</w:t>
-      </w:r>
-    </w:p>
-    <w:p>
-      <w:pPr>
-        <w:pStyle w:val="NoSpacing"/>
-        <w:jc w:val="both"/>
-      </w:pPr>
-      <w:r>
-        <w:t xml:space="preserve">The player has a set of </w:t>
-      </w:r>
-      <w:r>
-        <w:rPr>
-          <w:b/>
-          <w:bCs/>
-        </w:rPr>
-        <w:t>inventories</w:t>
-      </w:r>
-      <w:r>
-        <w:t xml:space="preserve"> at his/her disposal. A block may retain items which may be accessed, upon interaction, through an inventory GUI.</w:t>
-      </w:r>
-    </w:p>
-    <w:p>
-      <w:pPr>
-        <w:pStyle w:val="NoSpacing"/>
-        <w:jc w:val="both"/>
-      </w:pPr>
-      <w:r>
-        <w:rPr>
-          <w:b/>
-          <w:bCs/>
-        </w:rPr>
-        <w:t>Combat</w:t>
-      </w:r>
-      <w:r>
-        <w:t xml:space="preserve"> takes place using </w:t>
-      </w:r>
-      <w:r>
-        <w:rPr>
-          <w:i/>
-          <w:iCs/>
-        </w:rPr>
-        <w:t>swords</w:t>
-      </w:r>
-      <w:r>
-        <w:t>.</w:t>
-      </w:r>
-    </w:p>
-    <w:p>
-      <w:pPr>
-        <w:pStyle w:val="NoSpacing"/>
-        <w:jc w:val="both"/>
-      </w:pPr>
-      <w:r>
-        <w:t xml:space="preserve">The player can build </w:t>
-      </w:r>
-      <w:r>
-        <w:rPr>
-          <w:b/>
-          <w:bCs/>
-        </w:rPr>
-        <w:t>generators</w:t>
-      </w:r>
-      <w:r>
-        <w:t xml:space="preserve"> that generate </w:t>
-      </w:r>
-      <w:r>
-        <w:rPr>
-          <w:b/>
-          <w:bCs/>
-        </w:rPr>
-        <w:t>RF</w:t>
-      </w:r>
-      <w:r>
-        <w:t xml:space="preserve"> (redstone flux) and </w:t>
-      </w:r>
-      <w:r>
-        <w:rPr>
-          <w:b/>
-          <w:bCs/>
-        </w:rPr>
-        <w:t>machines</w:t>
-      </w:r>
-      <w:r>
-        <w:t xml:space="preserve"> that draw RF from generators to </w:t>
-      </w:r>
-      <w:r>
-        <w:t>generate</w:t>
-      </w:r>
-      <w:r>
-        <w:t xml:space="preserve"> work.</w:t>
       </w:r>
     </w:p>
     <w:p>
@@ -894,13 +760,7 @@
         <w:pStyle w:val="NoSpacing"/>
       </w:pPr>
       <w:r>
-        <w:t>Initially PC-exclusive</w:t>
-      </w:r>
-      <w:r>
-        <w:t xml:space="preserve"> (Windows)</w:t>
-      </w:r>
-      <w:r>
-        <w:t>.</w:t>
+        <w:t>Built standalone for Windows, Mac and Linux.</w:t>
       </w:r>
     </w:p>
     <w:p>
@@ -938,39 +798,57 @@
         <w:pStyle w:val="NoSpacing"/>
       </w:pPr>
       <w:r>
-        <w:t xml:space="preserve">At the initial game’s spawn is located a structure that </w:t>
-      </w:r>
-      <w:r>
-        <w:t>accepts 4 generators</w:t>
-      </w:r>
-      <w:r>
-        <w:t xml:space="preserve">. When placed, the generators will be </w:t>
-      </w:r>
-      <w:r>
-        <w:t>taken</w:t>
-      </w:r>
-      <w:r>
-        <w:t xml:space="preserve"> as a tribute to </w:t>
-      </w:r>
-      <w:r>
-        <w:rPr>
-          <w:i/>
-          <w:iCs/>
-        </w:rPr>
-        <w:t>Feed</w:t>
-      </w:r>
-      <w:r>
-        <w:t xml:space="preserve"> to the </w:t>
-      </w:r>
-      <w:r>
-        <w:rPr>
-          <w:i/>
-          <w:iCs/>
-        </w:rPr>
-        <w:t>Beast</w:t>
-      </w:r>
-      <w:r>
-        <w:t xml:space="preserve"> and the game concludes.</w:t>
+        <w:t xml:space="preserve">The goal of the game is to craft a </w:t>
+      </w:r>
+      <w:r>
+        <w:rPr>
+          <w:b/>
+          <w:bCs/>
+        </w:rPr>
+        <w:t>Rainbow Generator</w:t>
+      </w:r>
+      <w:r>
+        <w:t xml:space="preserve">, that takes 4 </w:t>
+      </w:r>
+      <w:r>
+        <w:rPr>
+          <w:b/>
+          <w:bCs/>
+        </w:rPr>
+        <w:t>gold blocks</w:t>
+      </w:r>
+      <w:r>
+        <w:t xml:space="preserve">, 2 </w:t>
+      </w:r>
+      <w:r>
+        <w:rPr>
+          <w:b/>
+          <w:bCs/>
+        </w:rPr>
+        <w:t>iron ingots</w:t>
+      </w:r>
+      <w:r>
+        <w:t xml:space="preserve">, 2 </w:t>
+      </w:r>
+      <w:r>
+        <w:rPr>
+          <w:b/>
+          <w:bCs/>
+        </w:rPr>
+        <w:t>diamond blocks</w:t>
+      </w:r>
+      <w:r>
+        <w:t xml:space="preserve">, 1 </w:t>
+      </w:r>
+      <w:r>
+        <w:rPr>
+          <w:b/>
+          <w:bCs/>
+        </w:rPr>
+        <w:t>emerald block</w:t>
+      </w:r>
+      <w:r>
+        <w:t>.</w:t>
       </w:r>
     </w:p>
     <w:p>
@@ -1058,7 +936,13 @@
         <w:t>720p</w:t>
       </w:r>
       <w:r>
-        <w:t xml:space="preserve"> world filled with trees to punch &amp; enemies to kill, a </w:t>
+        <w:t xml:space="preserve"> world filled with trees to punch </w:t>
+      </w:r>
+      <w:r>
+        <w:t>&amp; blocks to mine</w:t>
+      </w:r>
+      <w:r>
+        <w:t xml:space="preserve">, a </w:t>
       </w:r>
       <w:r>
         <w:rPr>
@@ -1156,7 +1040,10 @@
         </w:numPr>
       </w:pPr>
       <w:r>
-        <w:t>can run,</w:t>
+        <w:t xml:space="preserve">can </w:t>
+      </w:r>
+      <w:r>
+        <w:t>jump,</w:t>
       </w:r>
     </w:p>
     <w:p>
@@ -1168,10 +1055,7 @@
         </w:numPr>
       </w:pPr>
       <w:r>
-        <w:t xml:space="preserve">can </w:t>
-      </w:r>
-      <w:r>
-        <w:t>jump,</w:t>
+        <w:t>can break blocks,</w:t>
       </w:r>
     </w:p>
     <w:p>
@@ -1183,7 +1067,7 @@
         </w:numPr>
       </w:pPr>
       <w:r>
-        <w:t>can break blocks,</w:t>
+        <w:t>can place blocks,</w:t>
       </w:r>
     </w:p>
     <w:p>
@@ -1195,7 +1079,7 @@
         </w:numPr>
       </w:pPr>
       <w:r>
-        <w:t>can place blocks,</w:t>
+        <w:t>can interact with interactable blocks,</w:t>
       </w:r>
     </w:p>
     <w:p>
@@ -1207,7 +1091,7 @@
         </w:numPr>
       </w:pPr>
       <w:r>
-        <w:t>can interact with interactable blocks,</w:t>
+        <w:t>can collect items from the ground by standing close enough to them,</w:t>
       </w:r>
     </w:p>
     <w:p>
@@ -1219,7 +1103,7 @@
         </w:numPr>
       </w:pPr>
       <w:r>
-        <w:t>can collect items from the ground by standing close enough to them,</w:t>
+        <w:t>can drop items on the ground,</w:t>
       </w:r>
     </w:p>
     <w:p>
@@ -1231,7 +1115,457 @@
         </w:numPr>
       </w:pPr>
       <w:r>
-        <w:t>can drop items on the ground,</w:t>
+        <w:t>can craft items</w:t>
+      </w:r>
+      <w:r>
+        <w:t>.</w:t>
+      </w:r>
+    </w:p>
+    <w:p>
+      <w:pPr>
+        <w:pStyle w:val="NoSpacing"/>
+        <w:ind w:left="720"/>
+      </w:pPr>
+    </w:p>
+    <w:p>
+      <w:pPr>
+        <w:pStyle w:val="Heading2"/>
+      </w:pPr>
+      <w:r>
+        <w:t>7.2 Inventory</w:t>
+      </w:r>
+    </w:p>
+    <w:p/>
+    <w:p>
+      <w:pPr>
+        <w:pStyle w:val="NoSpacing"/>
+      </w:pPr>
+      <w:r>
+        <w:t>The inventory system is composed of an items hotbar that is always displayed and a larger items storage accessible by pressing the associated hotkey (</w:t>
+      </w:r>
+      <w:r>
+        <w:rPr>
+          <w:i/>
+          <w:iCs/>
+        </w:rPr>
+        <w:t>E</w:t>
+      </w:r>
+      <w:r>
+        <w:rPr>
+          <w:i/>
+          <w:iCs/>
+        </w:rPr>
+        <w:t xml:space="preserve"> </w:t>
+      </w:r>
+      <w:r>
+        <w:t>by default</w:t>
+      </w:r>
+      <w:r>
+        <w:t>). The hotbar is always populated first when picking items off the ground, the larger storage only as the hotbar is full.</w:t>
+      </w:r>
+    </w:p>
+    <w:p>
+      <w:pPr>
+        <w:pStyle w:val="NoSpacing"/>
+      </w:pPr>
+      <w:r>
+        <w:t>Items can be swapped, moved, distributed and arranged at will.</w:t>
+      </w:r>
+    </w:p>
+    <w:p>
+      <w:pPr>
+        <w:pStyle w:val="NoSpacing"/>
+        <w:rPr>
+          <w:b/>
+          <w:bCs/>
+        </w:rPr>
+      </w:pPr>
+    </w:p>
+    <w:p>
+      <w:pPr>
+        <w:pStyle w:val="NoSpacing"/>
+        <w:rPr>
+          <w:b/>
+          <w:bCs/>
+        </w:rPr>
+      </w:pPr>
+    </w:p>
+    <w:p>
+      <w:pPr>
+        <w:pStyle w:val="NoSpacing"/>
+        <w:rPr>
+          <w:b/>
+          <w:bCs/>
+        </w:rPr>
+      </w:pPr>
+      <w:r>
+        <w:rPr>
+          <w:b/>
+          <w:bCs/>
+        </w:rPr>
+        <w:t>A few technicalities regarding the inventory system</w:t>
+      </w:r>
+      <w:r>
+        <w:rPr>
+          <w:b/>
+          <w:bCs/>
+        </w:rPr>
+        <w:t xml:space="preserve"> </w:t>
+      </w:r>
+      <w:r>
+        <w:t>(deemed worthy of note as its design is architecturally complex)</w:t>
+      </w:r>
+      <w:r>
+        <w:rPr>
+          <w:b/>
+          <w:bCs/>
+        </w:rPr>
+        <w:t>:</w:t>
+      </w:r>
+    </w:p>
+    <w:p>
+      <w:pPr>
+        <w:pStyle w:val="NoSpacing"/>
+      </w:pPr>
+      <w:r>
+        <w:lastRenderedPageBreak/>
+        <w:t xml:space="preserve">An inventory of items is such that at least one </w:t>
+      </w:r>
+      <w:r>
+        <w:rPr>
+          <w:i/>
+          <w:iCs/>
+        </w:rPr>
+        <w:t>ItemContainer</w:t>
+      </w:r>
+      <w:r>
+        <w:t xml:space="preserve"> is its child. </w:t>
+      </w:r>
+      <w:r>
+        <w:rPr>
+          <w:i/>
+          <w:iCs/>
+        </w:rPr>
+        <w:t>ItemContainer</w:t>
+      </w:r>
+      <w:r>
+        <w:t xml:space="preserve"> is a </w:t>
+      </w:r>
+      <w:r>
+        <w:rPr>
+          <w:i/>
+          <w:iCs/>
+        </w:rPr>
+        <w:t>Monobehaviour</w:t>
+      </w:r>
+      <w:r>
+        <w:t xml:space="preserve"> component attached to a grid that gives its items the ability to be picked up, moved around, stacked etc. It is factually possible to access any item through the </w:t>
+      </w:r>
+      <w:r>
+        <w:rPr>
+          <w:i/>
+          <w:iCs/>
+        </w:rPr>
+        <w:t>ItemContainers</w:t>
+      </w:r>
+      <w:r>
+        <w:t xml:space="preserve"> static class. Upon instantiation, an </w:t>
+      </w:r>
+      <w:r>
+        <w:rPr>
+          <w:i/>
+          <w:iCs/>
+        </w:rPr>
+        <w:t>ItemContainer</w:t>
+      </w:r>
+      <w:r>
+        <w:t xml:space="preserve"> registers itself to the </w:t>
+      </w:r>
+      <w:r>
+        <w:rPr>
+          <w:i/>
+          <w:iCs/>
+        </w:rPr>
+        <w:t>ItemContainers</w:t>
+      </w:r>
+      <w:r>
+        <w:t xml:space="preserve"> class by ID (UUID) – registration creates a </w:t>
+      </w:r>
+      <w:r>
+        <w:rPr>
+          <w:i/>
+          <w:iCs/>
+        </w:rPr>
+        <w:t>Dictionary</w:t>
+      </w:r>
+      <w:r>
+        <w:t xml:space="preserve"> </w:t>
+      </w:r>
+      <w:r>
+        <w:rPr>
+          <w:i/>
+          <w:iCs/>
+        </w:rPr>
+        <w:t>entry</w:t>
+      </w:r>
+      <w:r>
+        <w:t>; said dictionary is accessible public</w:t>
+      </w:r>
+      <w:r>
+        <w:t>ly by reference</w:t>
+      </w:r>
+      <w:r>
+        <w:t>.</w:t>
+      </w:r>
+    </w:p>
+    <w:p>
+      <w:pPr>
+        <w:pStyle w:val="NoSpacing"/>
+      </w:pPr>
+    </w:p>
+    <w:p>
+      <w:pPr>
+        <w:pStyle w:val="Heading2"/>
+      </w:pPr>
+      <w:r>
+        <w:t>7.3 Crafting System</w:t>
+      </w:r>
+    </w:p>
+    <w:p>
+      <w:pPr>
+        <w:pStyle w:val="NoSpacing"/>
+      </w:pPr>
+    </w:p>
+    <w:p>
+      <w:pPr>
+        <w:pStyle w:val="NoSpacing"/>
+      </w:pPr>
+      <w:r>
+        <w:t xml:space="preserve">The crafting system allows the player to create new items starting from a set of existing items using either a </w:t>
+      </w:r>
+      <w:r>
+        <w:rPr>
+          <w:i/>
+          <w:iCs/>
+        </w:rPr>
+        <w:t>Crafting Table</w:t>
+      </w:r>
+      <w:r>
+        <w:t xml:space="preserve"> or the </w:t>
+      </w:r>
+      <w:r>
+        <w:rPr>
+          <w:i/>
+          <w:iCs/>
+        </w:rPr>
+        <w:t>Player Inventory</w:t>
+      </w:r>
+      <w:r>
+        <w:t>, which allows the player to craft simple recipes that require at most a 2x2 crafting grid.</w:t>
+      </w:r>
+    </w:p>
+    <w:p>
+      <w:pPr>
+        <w:pStyle w:val="NoSpacing"/>
+      </w:pPr>
+      <w:r>
+        <w:t xml:space="preserve">The </w:t>
+      </w:r>
+      <w:r>
+        <w:rPr>
+          <w:i/>
+          <w:iCs/>
+        </w:rPr>
+        <w:t>Crafting Table</w:t>
+      </w:r>
+      <w:r>
+        <w:t xml:space="preserve"> is an interactable block that shows a 3x3 crafting grid GUI to the player upon interaction and makes possible crafting more complex recipes.</w:t>
+      </w:r>
+    </w:p>
+    <w:p>
+      <w:pPr>
+        <w:pStyle w:val="NoSpacing"/>
+      </w:pPr>
+      <w:r>
+        <w:rPr>
+          <w:b/>
+          <w:bCs/>
+        </w:rPr>
+        <w:t xml:space="preserve">A technical note </w:t>
+      </w:r>
+      <w:r>
+        <w:t>about recipes:</w:t>
+      </w:r>
+    </w:p>
+    <w:p>
+      <w:pPr>
+        <w:pStyle w:val="NoSpacing"/>
+      </w:pPr>
+      <w:r>
+        <w:t xml:space="preserve">Each recipe is encoded in a </w:t>
+      </w:r>
+      <w:r>
+        <w:t>matrix</w:t>
+      </w:r>
+      <w:r>
+        <w:t xml:space="preserve"> of </w:t>
+      </w:r>
+      <w:r>
+        <w:rPr>
+          <w:i/>
+          <w:iCs/>
+        </w:rPr>
+        <w:t>itemName</w:t>
+      </w:r>
+      <w:r>
+        <w:t xml:space="preserve">’s. To make it possible for the player to craft a specific item anywhere on the crafting grid albeit respecting the original recipe’s shape, the recipe’s input items matrix is “normalized”: empty rows and columns are removed by shifting the matrix to the top and/or </w:t>
+      </w:r>
+      <w:r>
+        <w:t xml:space="preserve">to </w:t>
+      </w:r>
+      <w:r>
+        <w:t>the</w:t>
+      </w:r>
+      <w:r>
+        <w:t xml:space="preserve"> left.</w:t>
+      </w:r>
+    </w:p>
+    <w:p>
+      <w:pPr>
+        <w:pStyle w:val="NoSpacing"/>
+      </w:pPr>
+      <w:r>
+        <w:t xml:space="preserve">Recipes are stored and registered in a </w:t>
+      </w:r>
+      <w:r>
+        <w:rPr>
+          <w:i/>
+          <w:iCs/>
+        </w:rPr>
+        <w:t>RecipeRegistry</w:t>
+      </w:r>
+      <w:r>
+        <w:t xml:space="preserve"> and to allow efficient (O(1)!) recipe recognition a </w:t>
+      </w:r>
+      <w:r>
+        <w:rPr>
+          <w:i/>
+          <w:iCs/>
+        </w:rPr>
+        <w:t xml:space="preserve">Dictionary </w:t>
+      </w:r>
+      <w:r>
+        <w:t xml:space="preserve">with a custom </w:t>
+      </w:r>
+      <w:r>
+        <w:rPr>
+          <w:i/>
+          <w:iCs/>
+        </w:rPr>
+        <w:t>EqualityComparator</w:t>
+      </w:r>
+      <w:r>
+        <w:t xml:space="preserve"> (&amp; hashing algorithm) is used. </w:t>
+      </w:r>
+    </w:p>
+    <w:p>
+      <w:pPr>
+        <w:pStyle w:val="NoSpacing"/>
+      </w:pPr>
+    </w:p>
+    <w:p>
+      <w:pPr>
+        <w:pStyle w:val="Heading2"/>
+      </w:pPr>
+    </w:p>
+    <w:p>
+      <w:pPr>
+        <w:pStyle w:val="Heading2"/>
+      </w:pPr>
+    </w:p>
+    <w:p>
+      <w:pPr>
+        <w:pStyle w:val="Heading2"/>
+      </w:pPr>
+      <w:r>
+        <w:t>7.</w:t>
+      </w:r>
+      <w:r>
+        <w:t>4</w:t>
+      </w:r>
+      <w:r>
+        <w:t xml:space="preserve"> </w:t>
+      </w:r>
+      <w:r>
+        <w:t>Blocks</w:t>
+      </w:r>
+    </w:p>
+    <w:p>
+      <w:pPr>
+        <w:pStyle w:val="NoSpacing"/>
+      </w:pPr>
+    </w:p>
+    <w:p>
+      <w:pPr>
+        <w:pStyle w:val="NoSpacing"/>
+      </w:pPr>
+      <w:r>
+        <w:rPr>
+          <w:b/>
+          <w:bCs/>
+        </w:rPr>
+        <w:t>Definition</w:t>
+      </w:r>
+      <w:r>
+        <w:t xml:space="preserve"> (block): the base entity, represented as a cube, that characterizes the world around the player.</w:t>
+      </w:r>
+    </w:p>
+    <w:p>
+      <w:pPr>
+        <w:pStyle w:val="NoSpacing"/>
+      </w:pPr>
+      <w:r>
+        <w:rPr>
+          <w:b/>
+          <w:bCs/>
+        </w:rPr>
+        <w:t>Definition</w:t>
+      </w:r>
+      <w:r>
+        <w:t xml:space="preserve"> (stack): a non-unary set of identical </w:t>
+      </w:r>
+      <w:r>
+        <w:t>blocks</w:t>
+      </w:r>
+      <w:r>
+        <w:t xml:space="preserve"> that occupy a single </w:t>
+      </w:r>
+      <w:r>
+        <w:t>inventory</w:t>
+      </w:r>
+      <w:r>
+        <w:t xml:space="preserve"> slot; it has a maximum cardinality of </w:t>
+      </w:r>
+      <w:r>
+        <w:rPr>
+          <w:b/>
+          <w:bCs/>
+        </w:rPr>
+        <w:t>64</w:t>
+      </w:r>
+      <w:r>
+        <w:t>.</w:t>
+      </w:r>
+    </w:p>
+    <w:p>
+      <w:pPr>
+        <w:pStyle w:val="NoSpacing"/>
+      </w:pPr>
+      <w:r>
+        <w:t>Blocks</w:t>
+      </w:r>
+      <w:r>
+        <w:t xml:space="preserve"> can have the following characteristics:</w:t>
       </w:r>
     </w:p>
     <w:p>
@@ -1243,448 +1577,23 @@
         </w:numPr>
       </w:pPr>
       <w:r>
-        <w:t>can craft items</w:t>
-      </w:r>
-      <w:r>
-        <w:t>.</w:t>
-      </w:r>
-    </w:p>
-    <w:p>
-      <w:pPr>
-        <w:pStyle w:val="NoSpacing"/>
-        <w:ind w:left="720"/>
-      </w:pPr>
-    </w:p>
-    <w:p>
-      <w:pPr>
-        <w:pStyle w:val="Heading2"/>
-      </w:pPr>
-      <w:r>
-        <w:t>7.2 Inventory</w:t>
-      </w:r>
-    </w:p>
-    <w:p/>
-    <w:p>
-      <w:pPr>
-        <w:pStyle w:val="NoSpacing"/>
-      </w:pPr>
-      <w:r>
-        <w:t>The inventory system is composed of an items hotbar that is always displayed and a larger items storage accessible by pressing the associated hotkey (</w:t>
+        <w:t xml:space="preserve">interactable: by pressing the </w:t>
       </w:r>
       <w:r>
         <w:rPr>
           <w:i/>
           <w:iCs/>
         </w:rPr>
-        <w:t>E</w:t>
-      </w:r>
-      <w:r>
-        <w:rPr>
-          <w:i/>
-          <w:iCs/>
-        </w:rPr>
-        <w:t xml:space="preserve"> </w:t>
-      </w:r>
-      <w:r>
-        <w:t>by default</w:t>
-      </w:r>
-      <w:r>
-        <w:t>). The hotbar is always populated first when picking items off the ground, the larger storage only as the hotbar is full.</w:t>
-      </w:r>
-    </w:p>
-    <w:p>
-      <w:pPr>
-        <w:pStyle w:val="NoSpacing"/>
-      </w:pPr>
-      <w:r>
-        <w:t>Items can be swapped, moved, distributed and arranged at will.</w:t>
-      </w:r>
-    </w:p>
-    <w:p>
-      <w:pPr>
-        <w:pStyle w:val="NoSpacing"/>
-        <w:rPr>
-          <w:b/>
-          <w:bCs/>
-        </w:rPr>
-      </w:pPr>
-    </w:p>
-    <w:p>
-      <w:pPr>
-        <w:pStyle w:val="NoSpacing"/>
-        <w:rPr>
-          <w:b/>
-          <w:bCs/>
-        </w:rPr>
-      </w:pPr>
-    </w:p>
-    <w:p>
-      <w:pPr>
-        <w:pStyle w:val="NoSpacing"/>
-        <w:rPr>
-          <w:b/>
-          <w:bCs/>
-        </w:rPr>
-      </w:pPr>
-      <w:r>
-        <w:rPr>
-          <w:b/>
-          <w:bCs/>
-        </w:rPr>
-        <w:t>A few technicalities regarding the inventory system</w:t>
-      </w:r>
-      <w:r>
-        <w:rPr>
-          <w:b/>
-          <w:bCs/>
-        </w:rPr>
-        <w:t xml:space="preserve"> </w:t>
-      </w:r>
-      <w:r>
-        <w:t>(deemed worthy of note as its design is architecturally complex)</w:t>
-      </w:r>
-      <w:r>
-        <w:rPr>
-          <w:b/>
-          <w:bCs/>
-        </w:rPr>
-        <w:t>:</w:t>
-      </w:r>
-    </w:p>
-    <w:p>
-      <w:pPr>
-        <w:pStyle w:val="NoSpacing"/>
-      </w:pPr>
-      <w:r>
-        <w:lastRenderedPageBreak/>
-        <w:t xml:space="preserve">An inventory of items is such that at least one </w:t>
-      </w:r>
-      <w:r>
-        <w:rPr>
-          <w:i/>
-          <w:iCs/>
-        </w:rPr>
-        <w:t>ItemContainer</w:t>
-      </w:r>
-      <w:r>
-        <w:t xml:space="preserve"> is its child. </w:t>
-      </w:r>
-      <w:r>
-        <w:rPr>
-          <w:i/>
-          <w:iCs/>
-        </w:rPr>
-        <w:t>ItemContainer</w:t>
-      </w:r>
-      <w:r>
-        <w:t xml:space="preserve"> is a </w:t>
-      </w:r>
-      <w:r>
-        <w:rPr>
-          <w:i/>
-          <w:iCs/>
-        </w:rPr>
-        <w:t>Monobehaviour</w:t>
-      </w:r>
-      <w:r>
-        <w:t xml:space="preserve"> component attached to a grid that gives its items the ability to be picked up, moved around, stacked etc. It is factually possible to access any item through the </w:t>
-      </w:r>
-      <w:r>
-        <w:rPr>
-          <w:i/>
-          <w:iCs/>
-        </w:rPr>
-        <w:t>ItemContainers</w:t>
-      </w:r>
-      <w:r>
-        <w:t xml:space="preserve"> static class. Upon instantiation, an </w:t>
-      </w:r>
-      <w:r>
-        <w:rPr>
-          <w:i/>
-          <w:iCs/>
-        </w:rPr>
-        <w:t>ItemContainer</w:t>
-      </w:r>
-      <w:r>
-        <w:t xml:space="preserve"> registers itself to the </w:t>
-      </w:r>
-      <w:r>
-        <w:rPr>
-          <w:i/>
-          <w:iCs/>
-        </w:rPr>
-        <w:t>ItemContainers</w:t>
-      </w:r>
-      <w:r>
-        <w:t xml:space="preserve"> class by ID (UUID) – registration creates a </w:t>
-      </w:r>
-      <w:r>
-        <w:rPr>
-          <w:i/>
-          <w:iCs/>
-        </w:rPr>
-        <w:t>Dictionary</w:t>
-      </w:r>
-      <w:r>
-        <w:t xml:space="preserve"> </w:t>
-      </w:r>
-      <w:r>
-        <w:rPr>
-          <w:i/>
-          <w:iCs/>
-        </w:rPr>
-        <w:t>entry</w:t>
-      </w:r>
-      <w:r>
-        <w:t>; said dictionary is accessible public</w:t>
-      </w:r>
-      <w:r>
-        <w:t>ly by reference</w:t>
-      </w:r>
-      <w:r>
-        <w:t>.</w:t>
-      </w:r>
-    </w:p>
-    <w:p>
-      <w:pPr>
-        <w:pStyle w:val="NoSpacing"/>
-      </w:pPr>
-    </w:p>
-    <w:p>
-      <w:pPr>
-        <w:pStyle w:val="Heading2"/>
-      </w:pPr>
-      <w:r>
-        <w:t>7.3 Crafting System</w:t>
-      </w:r>
-    </w:p>
-    <w:p>
-      <w:pPr>
-        <w:pStyle w:val="NoSpacing"/>
-      </w:pPr>
-    </w:p>
-    <w:p>
-      <w:pPr>
-        <w:pStyle w:val="NoSpacing"/>
-      </w:pPr>
-      <w:r>
-        <w:t xml:space="preserve">The crafting system allows the player to create new items starting from a set of existing items using either a </w:t>
-      </w:r>
-      <w:r>
-        <w:rPr>
-          <w:i/>
-          <w:iCs/>
-        </w:rPr>
-        <w:t>Crafting Table</w:t>
-      </w:r>
-      <w:r>
-        <w:t xml:space="preserve"> or the </w:t>
-      </w:r>
-      <w:r>
-        <w:rPr>
-          <w:i/>
-          <w:iCs/>
-        </w:rPr>
-        <w:t>Player Inventory</w:t>
-      </w:r>
-      <w:r>
-        <w:t>, which allows the player to craft simple recipes that require at most a 2x2 crafting grid.</w:t>
-      </w:r>
-    </w:p>
-    <w:p>
-      <w:pPr>
-        <w:pStyle w:val="NoSpacing"/>
-      </w:pPr>
-      <w:r>
-        <w:t xml:space="preserve">The </w:t>
-      </w:r>
-      <w:r>
-        <w:rPr>
-          <w:i/>
-          <w:iCs/>
-        </w:rPr>
-        <w:t>Crafting Table</w:t>
-      </w:r>
-      <w:r>
-        <w:t xml:space="preserve"> is an interactable block that shows a 3x3 crafting grid GUI to the player upon interaction and makes possible crafting more complex recipes.</w:t>
-      </w:r>
-    </w:p>
-    <w:p>
-      <w:pPr>
-        <w:pStyle w:val="NoSpacing"/>
-      </w:pPr>
-      <w:r>
-        <w:rPr>
-          <w:b/>
-          <w:bCs/>
-        </w:rPr>
-        <w:t xml:space="preserve">A technical note </w:t>
-      </w:r>
-      <w:r>
-        <w:t>about recipes:</w:t>
-      </w:r>
-    </w:p>
-    <w:p>
-      <w:pPr>
-        <w:pStyle w:val="NoSpacing"/>
-      </w:pPr>
-      <w:r>
-        <w:t xml:space="preserve">Each recipe is encoded in a </w:t>
-      </w:r>
-      <w:r>
-        <w:t>matrix</w:t>
-      </w:r>
-      <w:r>
-        <w:t xml:space="preserve"> of </w:t>
-      </w:r>
-      <w:r>
-        <w:rPr>
-          <w:i/>
-          <w:iCs/>
-        </w:rPr>
-        <w:t>itemName</w:t>
-      </w:r>
-      <w:r>
-        <w:t xml:space="preserve">’s. To make it possible for the player to craft a specific item anywhere on the crafting grid albeit respecting the original recipe’s shape, the recipe’s input items matrix is “normalized”: empty rows and columns are removed by shifting the matrix to the top and/or </w:t>
-      </w:r>
-      <w:r>
-        <w:t xml:space="preserve">to </w:t>
-      </w:r>
-      <w:r>
-        <w:t>the</w:t>
-      </w:r>
-      <w:r>
-        <w:t xml:space="preserve"> left.</w:t>
-      </w:r>
-    </w:p>
-    <w:p>
-      <w:pPr>
-        <w:pStyle w:val="NoSpacing"/>
-      </w:pPr>
-      <w:r>
-        <w:t xml:space="preserve">Recipes are stored and registered in a </w:t>
-      </w:r>
-      <w:r>
-        <w:rPr>
-          <w:i/>
-          <w:iCs/>
-        </w:rPr>
-        <w:t>RecipeRegistry</w:t>
-      </w:r>
-      <w:r>
-        <w:t xml:space="preserve"> and to allow efficient (O(1)!) recipe recognition a </w:t>
-      </w:r>
-      <w:r>
-        <w:rPr>
-          <w:i/>
-          <w:iCs/>
-        </w:rPr>
-        <w:t xml:space="preserve">Dictionary </w:t>
-      </w:r>
-      <w:r>
-        <w:t xml:space="preserve">with a custom </w:t>
-      </w:r>
-      <w:r>
-        <w:rPr>
-          <w:i/>
-          <w:iCs/>
-        </w:rPr>
-        <w:t>EqualityComparator</w:t>
-      </w:r>
-      <w:r>
-        <w:t xml:space="preserve"> (&amp; hashing algorithm) is used. </w:t>
-      </w:r>
-    </w:p>
-    <w:p>
-      <w:pPr>
-        <w:pStyle w:val="NoSpacing"/>
-      </w:pPr>
-    </w:p>
-    <w:p>
-      <w:pPr>
-        <w:pStyle w:val="Heading2"/>
-      </w:pPr>
-      <w:r>
-        <w:t>7.</w:t>
-      </w:r>
-      <w:r>
-        <w:t>4</w:t>
-      </w:r>
-      <w:r>
-        <w:t xml:space="preserve"> </w:t>
-      </w:r>
-      <w:r>
-        <w:t>Blocks</w:t>
-      </w:r>
-    </w:p>
-    <w:p>
-      <w:pPr>
-        <w:pStyle w:val="NoSpacing"/>
-      </w:pPr>
-    </w:p>
-    <w:p>
-      <w:pPr>
-        <w:pStyle w:val="NoSpacing"/>
-      </w:pPr>
-      <w:r>
-        <w:rPr>
-          <w:b/>
-          <w:bCs/>
-        </w:rPr>
-        <w:lastRenderedPageBreak/>
-        <w:t>Definition</w:t>
-      </w:r>
-      <w:r>
-        <w:t xml:space="preserve"> (block): the base entity, represented as a cube, that characterizes the world around the player.</w:t>
-      </w:r>
-    </w:p>
-    <w:p>
-      <w:pPr>
-        <w:pStyle w:val="NoSpacing"/>
-      </w:pPr>
-      <w:r>
-        <w:rPr>
-          <w:b/>
-          <w:bCs/>
-        </w:rPr>
-        <w:t>Definition</w:t>
-      </w:r>
-      <w:r>
-        <w:t xml:space="preserve"> (stack): a non-unary set of identical </w:t>
-      </w:r>
-      <w:r>
-        <w:t>blocks</w:t>
-      </w:r>
-      <w:r>
-        <w:t xml:space="preserve"> that occupy a single </w:t>
-      </w:r>
-      <w:r>
-        <w:t>inventory</w:t>
-      </w:r>
-      <w:r>
-        <w:t xml:space="preserve"> slot; it has a maximum cardinality of </w:t>
-      </w:r>
-      <w:r>
-        <w:rPr>
-          <w:b/>
-          <w:bCs/>
-        </w:rPr>
-        <w:t>64</w:t>
-      </w:r>
-      <w:r>
-        <w:t>.</w:t>
-      </w:r>
-    </w:p>
-    <w:p>
-      <w:pPr>
-        <w:pStyle w:val="NoSpacing"/>
-      </w:pPr>
-      <w:r>
-        <w:t>Blocks</w:t>
-      </w:r>
-      <w:r>
-        <w:t xml:space="preserve"> can have the following characteristics:</w:t>
+        <w:t>RMB</w:t>
+      </w:r>
+      <w:r>
+        <w:t xml:space="preserve">, the player can activate the unique </w:t>
+      </w:r>
+      <w:r>
+        <w:t>block</w:t>
+      </w:r>
+      <w:r>
+        <w:t xml:space="preserve"> interaction.</w:t>
       </w:r>
     </w:p>
     <w:p>
@@ -1696,7 +1605,7 @@
         </w:numPr>
       </w:pPr>
       <w:r>
-        <w:t xml:space="preserve">interactable: by pressing the </w:t>
+        <w:t xml:space="preserve">consumable: by pressing the </w:t>
       </w:r>
       <w:r>
         <w:rPr>
@@ -1706,13 +1615,13 @@
         <w:t>RMB</w:t>
       </w:r>
       <w:r>
-        <w:t xml:space="preserve">, the player can activate the unique </w:t>
+        <w:t xml:space="preserve">, the player can consume the </w:t>
       </w:r>
       <w:r>
         <w:t>block</w:t>
       </w:r>
       <w:r>
-        <w:t xml:space="preserve"> interaction.</w:t>
+        <w:t xml:space="preserve"> and activate its effects.</w:t>
       </w:r>
     </w:p>
     <w:p>
@@ -1724,7 +1633,7 @@
         </w:numPr>
       </w:pPr>
       <w:r>
-        <w:t xml:space="preserve">consumable: by pressing the </w:t>
+        <w:t xml:space="preserve">placeable: by pressing the </w:t>
       </w:r>
       <w:r>
         <w:rPr>
@@ -1734,13 +1643,7 @@
         <w:t>RMB</w:t>
       </w:r>
       <w:r>
-        <w:t xml:space="preserve">, the player can consume the </w:t>
-      </w:r>
-      <w:r>
-        <w:t>block</w:t>
-      </w:r>
-      <w:r>
-        <w:t xml:space="preserve"> and activate its effects.</w:t>
+        <w:t>, the player can place the block in the world.</w:t>
       </w:r>
     </w:p>
     <w:p>
@@ -1752,17 +1655,13 @@
         </w:numPr>
       </w:pPr>
       <w:r>
-        <w:t xml:space="preserve">placeable: by pressing the </w:t>
-      </w:r>
-      <w:r>
-        <w:rPr>
-          <w:i/>
-          <w:iCs/>
-        </w:rPr>
-        <w:t>RMB</w:t>
-      </w:r>
-      <w:r>
-        <w:t>, the player can place the block in the world.</w:t>
+        <w:t xml:space="preserve">breakable: </w:t>
+      </w:r>
+      <w:r>
+        <w:t>whether the block can be broken</w:t>
+      </w:r>
+      <w:r>
+        <w:t>.</w:t>
       </w:r>
     </w:p>
     <w:p>
@@ -1774,13 +1673,13 @@
         </w:numPr>
       </w:pPr>
       <w:r>
-        <w:t xml:space="preserve">breakable: </w:t>
-      </w:r>
-      <w:r>
-        <w:t>whether the block can be broken</w:t>
-      </w:r>
-      <w:r>
-        <w:t>.</w:t>
+        <w:t xml:space="preserve">smeltable: </w:t>
+      </w:r>
+      <w:r>
+        <w:t xml:space="preserve">whether it </w:t>
+      </w:r>
+      <w:r>
+        <w:t>can be smelted/cooked in a furnace.</w:t>
       </w:r>
     </w:p>
     <w:p>
@@ -1792,13 +1691,25 @@
         </w:numPr>
       </w:pPr>
       <w:r>
-        <w:t xml:space="preserve">smeltable: </w:t>
-      </w:r>
-      <w:r>
-        <w:t xml:space="preserve">whether it </w:t>
-      </w:r>
-      <w:r>
-        <w:t>can be smelted/cooked in a furnace.</w:t>
+        <w:t xml:space="preserve">mining level: hardness of the material of which the </w:t>
+      </w:r>
+      <w:r>
+        <w:t>block</w:t>
+      </w:r>
+      <w:r>
+        <w:t xml:space="preserve"> is made of – determines </w:t>
+      </w:r>
+      <w:r>
+        <w:t>th</w:t>
+      </w:r>
+      <w:r>
+        <w:t>e</w:t>
+      </w:r>
+      <w:r>
+        <w:t xml:space="preserve"> minimum level of hardness required for an item to be able to break it</w:t>
+      </w:r>
+      <w:r>
+        <w:t>.</w:t>
       </w:r>
     </w:p>
     <w:p>
@@ -1810,25 +1721,13 @@
         </w:numPr>
       </w:pPr>
       <w:r>
-        <w:t xml:space="preserve">mining level: hardness of the material of which the </w:t>
-      </w:r>
-      <w:r>
-        <w:t>block</w:t>
-      </w:r>
-      <w:r>
-        <w:t xml:space="preserve"> is made of – determines </w:t>
-      </w:r>
-      <w:r>
-        <w:t>th</w:t>
-      </w:r>
-      <w:r>
-        <w:t>e</w:t>
-      </w:r>
-      <w:r>
-        <w:t xml:space="preserve"> minimum level of hardness required for an item to be able to break it</w:t>
-      </w:r>
-      <w:r>
-        <w:t>.</w:t>
+        <w:t xml:space="preserve">drops: list of </w:t>
+      </w:r>
+      <w:r>
+        <w:t>blocks &amp; items</w:t>
+      </w:r>
+      <w:r>
+        <w:t xml:space="preserve"> that can be dropped when broken.</w:t>
       </w:r>
     </w:p>
     <w:p>
@@ -1840,13 +1739,75 @@
         </w:numPr>
       </w:pPr>
       <w:r>
-        <w:t xml:space="preserve">drops: list of </w:t>
-      </w:r>
-      <w:r>
-        <w:t>blocks &amp; items</w:t>
-      </w:r>
-      <w:r>
-        <w:t xml:space="preserve"> that can be dropped when broken.</w:t>
+        <w:t>burn time: the amount of time the item burns in a furnace when used as a fuel source.</w:t>
+      </w:r>
+    </w:p>
+    <w:p>
+      <w:pPr>
+        <w:rPr>
+          <w:rFonts w:ascii="CMU Serif" w:hAnsi="CMU Serif" w:cs="CMU Serif"/>
+          <w:sz w:val="28"/>
+          <w:szCs w:val="28"/>
+        </w:rPr>
+      </w:pPr>
+      <w:r>
+        <w:br w:type="page"/>
+      </w:r>
+    </w:p>
+    <w:p>
+      <w:pPr>
+        <w:pStyle w:val="Heading2"/>
+      </w:pPr>
+      <w:r>
+        <w:lastRenderedPageBreak/>
+        <w:t>7.5 Smelting System</w:t>
+      </w:r>
+    </w:p>
+    <w:p/>
+    <w:p>
+      <w:pPr>
+        <w:pStyle w:val="NoSpacing"/>
+      </w:pPr>
+      <w:r>
+        <w:t xml:space="preserve">By using a </w:t>
+      </w:r>
+      <w:r>
+        <w:rPr>
+          <w:b/>
+          <w:bCs/>
+        </w:rPr>
+        <w:t>furnace</w:t>
+      </w:r>
+      <w:r>
+        <w:t xml:space="preserve">, it is possible to </w:t>
+      </w:r>
+      <w:r>
+        <w:rPr>
+          <w:i/>
+          <w:iCs/>
+        </w:rPr>
+        <w:t>smelt</w:t>
+      </w:r>
+      <w:r>
+        <w:t xml:space="preserve"> items using </w:t>
+      </w:r>
+      <w:r>
+        <w:rPr>
+          <w:i/>
+          <w:iCs/>
+        </w:rPr>
+        <w:t xml:space="preserve">fuel </w:t>
+      </w:r>
+      <w:r>
+        <w:t>to obtain new items.</w:t>
+      </w:r>
+    </w:p>
+    <w:p>
+      <w:pPr>
+        <w:pStyle w:val="NoSpacing"/>
+      </w:pPr>
+      <w:r>
+        <w:t>Following are the main smelting recipes:</w:t>
       </w:r>
     </w:p>
     <w:p>
@@ -1858,7 +1819,419 @@
         </w:numPr>
       </w:pPr>
       <w:r>
-        <w:t>burn time: the amount of time the item burns in a furnace when used as a fuel source.</w:t>
+        <w:t>Cobblestone: stone.</w:t>
+      </w:r>
+    </w:p>
+    <w:p>
+      <w:pPr>
+        <w:pStyle w:val="NoSpacing"/>
+        <w:numPr>
+          <w:ilvl w:val="0"/>
+          <w:numId w:val="4"/>
+        </w:numPr>
+      </w:pPr>
+      <w:r>
+        <w:t>Iron ore: iron ingot.</w:t>
+      </w:r>
+    </w:p>
+    <w:p>
+      <w:pPr>
+        <w:pStyle w:val="NoSpacing"/>
+        <w:numPr>
+          <w:ilvl w:val="0"/>
+          <w:numId w:val="4"/>
+        </w:numPr>
+      </w:pPr>
+      <w:r>
+        <w:t>Gold ore: gold ingot.</w:t>
+      </w:r>
+    </w:p>
+    <w:p>
+      <w:pPr>
+        <w:rPr>
+          <w:rFonts w:ascii="CMU Serif" w:hAnsi="CMU Serif" w:cs="CMU Serif"/>
+          <w:sz w:val="28"/>
+          <w:szCs w:val="28"/>
+        </w:rPr>
+      </w:pPr>
+      <w:r>
+        <w:br w:type="page"/>
+      </w:r>
+    </w:p>
+    <w:p>
+      <w:pPr>
+        <w:pStyle w:val="Heading2"/>
+      </w:pPr>
+      <w:r>
+        <w:lastRenderedPageBreak/>
+        <w:t>7.6 Crafting Recipes</w:t>
+      </w:r>
+    </w:p>
+    <w:p/>
+    <w:p>
+      <w:pPr>
+        <w:pStyle w:val="NoSpacing"/>
+      </w:pPr>
+      <w:r>
+        <w:t>Following are the crafting recipes that were introduced into the game:</w:t>
+      </w:r>
+    </w:p>
+    <w:p>
+      <w:pPr>
+        <w:pStyle w:val="NoSpacing"/>
+      </w:pPr>
+      <w:r>
+        <w:t>(“/”: leave empty)</w:t>
+      </w:r>
+    </w:p>
+    <w:p>
+      <w:pPr>
+        <w:pStyle w:val="NoSpacing"/>
+      </w:pPr>
+      <w:r>
+        <w:rPr>
+          <w:b/>
+          <w:bCs/>
+        </w:rPr>
+        <w:t xml:space="preserve">Planks </w:t>
+      </w:r>
+      <w:r>
+        <w:t>(x4)</w:t>
+      </w:r>
+    </w:p>
+    <w:p>
+      <w:pPr>
+        <w:pStyle w:val="NoSpacing"/>
+      </w:pPr>
+      <w:r>
+        <w:t>Log / /</w:t>
+      </w:r>
+    </w:p>
+    <w:p>
+      <w:pPr>
+        <w:pStyle w:val="NoSpacing"/>
+      </w:pPr>
+      <w:r>
+        <w:t>/ / /</w:t>
+      </w:r>
+    </w:p>
+    <w:p>
+      <w:pPr>
+        <w:pStyle w:val="NoSpacing"/>
+      </w:pPr>
+      <w:r>
+        <w:t>/ / /</w:t>
+      </w:r>
+    </w:p>
+    <w:p>
+      <w:pPr>
+        <w:pStyle w:val="NoSpacing"/>
+      </w:pPr>
+    </w:p>
+    <w:p>
+      <w:pPr>
+        <w:pStyle w:val="NoSpacing"/>
+      </w:pPr>
+      <w:r>
+        <w:rPr>
+          <w:b/>
+          <w:bCs/>
+        </w:rPr>
+        <w:t>Sticks</w:t>
+      </w:r>
+      <w:r>
+        <w:t xml:space="preserve"> (x4/x16)</w:t>
+      </w:r>
+    </w:p>
+    <w:p>
+      <w:pPr>
+        <w:pStyle w:val="NoSpacing"/>
+      </w:pPr>
+      <w:r>
+        <w:t>Plank (or log) / /</w:t>
+      </w:r>
+    </w:p>
+    <w:p>
+      <w:pPr>
+        <w:pStyle w:val="NoSpacing"/>
+      </w:pPr>
+      <w:r>
+        <w:t>Plank (or log) / /</w:t>
+      </w:r>
+    </w:p>
+    <w:p>
+      <w:pPr>
+        <w:pStyle w:val="NoSpacing"/>
+      </w:pPr>
+      <w:r>
+        <w:t>/ / /</w:t>
+      </w:r>
+    </w:p>
+    <w:p>
+      <w:pPr>
+        <w:pStyle w:val="NoSpacing"/>
+      </w:pPr>
+    </w:p>
+    <w:p>
+      <w:pPr>
+        <w:pStyle w:val="NoSpacing"/>
+      </w:pPr>
+      <w:r>
+        <w:rPr>
+          <w:b/>
+          <w:bCs/>
+        </w:rPr>
+        <w:t>Torch</w:t>
+      </w:r>
+      <w:r>
+        <w:t xml:space="preserve"> (x4)</w:t>
+      </w:r>
+    </w:p>
+    <w:p>
+      <w:pPr>
+        <w:pStyle w:val="NoSpacing"/>
+      </w:pPr>
+      <w:r>
+        <w:t>Coal / /</w:t>
+      </w:r>
+    </w:p>
+    <w:p>
+      <w:pPr>
+        <w:pStyle w:val="NoSpacing"/>
+      </w:pPr>
+      <w:r>
+        <w:t>Stick / /</w:t>
+      </w:r>
+    </w:p>
+    <w:p>
+      <w:pPr>
+        <w:pStyle w:val="NoSpacing"/>
+      </w:pPr>
+      <w:r>
+        <w:t>/ / /</w:t>
+      </w:r>
+    </w:p>
+    <w:p>
+      <w:pPr>
+        <w:pStyle w:val="NoSpacing"/>
+      </w:pPr>
+    </w:p>
+    <w:p>
+      <w:pPr>
+        <w:pStyle w:val="NoSpacing"/>
+      </w:pPr>
+      <w:r>
+        <w:rPr>
+          <w:b/>
+          <w:bCs/>
+        </w:rPr>
+        <w:t>Wooden Pickaxe</w:t>
+      </w:r>
+    </w:p>
+    <w:p>
+      <w:pPr>
+        <w:pStyle w:val="NoSpacing"/>
+      </w:pPr>
+      <w:r>
+        <w:t>Plank Plank Plank</w:t>
+      </w:r>
+    </w:p>
+    <w:p>
+      <w:pPr>
+        <w:pStyle w:val="NoSpacing"/>
+      </w:pPr>
+      <w:r>
+        <w:t>/ Stick /</w:t>
+      </w:r>
+    </w:p>
+    <w:p>
+      <w:pPr>
+        <w:pStyle w:val="NoSpacing"/>
+      </w:pPr>
+      <w:r>
+        <w:t>/ Stick /</w:t>
+      </w:r>
+    </w:p>
+    <w:p>
+      <w:pPr>
+        <w:pStyle w:val="NoSpacing"/>
+      </w:pPr>
+    </w:p>
+    <w:p>
+      <w:pPr>
+        <w:pStyle w:val="NoSpacing"/>
+      </w:pPr>
+      <w:r>
+        <w:rPr>
+          <w:b/>
+          <w:bCs/>
+        </w:rPr>
+        <w:t>Pickaxe variations</w:t>
+      </w:r>
+      <w:r>
+        <w:t>: in place of “Plank”; stone, iron, gold, diamond.</w:t>
+      </w:r>
+    </w:p>
+    <w:p>
+      <w:pPr>
+        <w:pStyle w:val="NoSpacing"/>
+        <w:rPr>
+          <w:b/>
+          <w:bCs/>
+        </w:rPr>
+      </w:pPr>
+      <w:r>
+        <w:rPr>
+          <w:b/>
+          <w:bCs/>
+        </w:rPr>
+        <w:lastRenderedPageBreak/>
+        <w:t>Furnace</w:t>
+      </w:r>
+    </w:p>
+    <w:p>
+      <w:pPr>
+        <w:pStyle w:val="NoSpacing"/>
+      </w:pPr>
+      <w:r>
+        <w:t xml:space="preserve">Cobblestone </w:t>
+      </w:r>
+      <w:r>
+        <w:t xml:space="preserve">Cobblestone Cobblestone </w:t>
+      </w:r>
+    </w:p>
+    <w:p>
+      <w:pPr>
+        <w:pStyle w:val="NoSpacing"/>
+      </w:pPr>
+      <w:r>
+        <w:t xml:space="preserve">Cobblestone </w:t>
+      </w:r>
+      <w:r>
+        <w:t xml:space="preserve">/ </w:t>
+      </w:r>
+      <w:r>
+        <w:t xml:space="preserve">Cobblestone </w:t>
+      </w:r>
+    </w:p>
+    <w:p>
+      <w:pPr>
+        <w:pStyle w:val="NoSpacing"/>
+      </w:pPr>
+      <w:r>
+        <w:t>Cobblestone Cobblestone Cobblestone</w:t>
+      </w:r>
+    </w:p>
+    <w:p>
+      <w:pPr>
+        <w:pStyle w:val="NoSpacing"/>
+      </w:pPr>
+    </w:p>
+    <w:p>
+      <w:pPr>
+        <w:pStyle w:val="NoSpacing"/>
+        <w:rPr>
+          <w:b/>
+          <w:bCs/>
+        </w:rPr>
+      </w:pPr>
+      <w:r>
+        <w:rPr>
+          <w:b/>
+          <w:bCs/>
+        </w:rPr>
+        <w:t>Crafting Table</w:t>
+      </w:r>
+    </w:p>
+    <w:p>
+      <w:pPr>
+        <w:pStyle w:val="NoSpacing"/>
+      </w:pPr>
+      <w:r>
+        <w:t>Plank Plank /</w:t>
+      </w:r>
+    </w:p>
+    <w:p>
+      <w:pPr>
+        <w:pStyle w:val="NoSpacing"/>
+      </w:pPr>
+      <w:r>
+        <w:t>Plank Plank /</w:t>
+      </w:r>
+    </w:p>
+    <w:p>
+      <w:pPr>
+        <w:pStyle w:val="NoSpacing"/>
+      </w:pPr>
+      <w:r>
+        <w:t>/ / /</w:t>
+      </w:r>
+    </w:p>
+    <w:p>
+      <w:pPr>
+        <w:pStyle w:val="NoSpacing"/>
+      </w:pPr>
+    </w:p>
+    <w:p>
+      <w:pPr>
+        <w:pStyle w:val="NoSpacing"/>
+      </w:pPr>
+      <w:r>
+        <w:rPr>
+          <w:b/>
+          <w:bCs/>
+        </w:rPr>
+        <w:t>Metal blocks</w:t>
+      </w:r>
+      <w:r>
+        <w:t>: all 9 slots filled with a metal (iron, gold) or diamond/emerald. Blocks can be broken down into single items as well, thus the process is reversable.</w:t>
+      </w:r>
+    </w:p>
+    <w:p>
+      <w:pPr>
+        <w:pStyle w:val="NoSpacing"/>
+      </w:pPr>
+    </w:p>
+    <w:p>
+      <w:pPr>
+        <w:pStyle w:val="NoSpacing"/>
+      </w:pPr>
+      <w:r>
+        <w:rPr>
+          <w:b/>
+          <w:bCs/>
+        </w:rPr>
+        <w:t>Rainbow Generator</w:t>
+      </w:r>
+      <w:r>
+        <w:t xml:space="preserve">: </w:t>
+      </w:r>
+    </w:p>
+    <w:p>
+      <w:pPr>
+        <w:pStyle w:val="NoSpacing"/>
+      </w:pPr>
+      <w:r>
+        <w:t>Golden Block Diamond Block Golden Block</w:t>
+      </w:r>
+    </w:p>
+    <w:p>
+      <w:pPr>
+        <w:pStyle w:val="NoSpacing"/>
+      </w:pPr>
+      <w:r>
+        <w:t>Iron ingot Emerald Block Iron ingot</w:t>
+      </w:r>
+    </w:p>
+    <w:p>
+      <w:pPr>
+        <w:pStyle w:val="NoSpacing"/>
+      </w:pPr>
+      <w:r>
+        <w:t>Golden Block Diamond Block Golden Block</w:t>
+      </w:r>
+      <w:r>
+        <w:t xml:space="preserve"> </w:t>
       </w:r>
     </w:p>
     <w:p>
@@ -1889,7 +2262,7 @@
         <w:t>7.</w:t>
       </w:r>
       <w:r>
-        <w:t>5</w:t>
+        <w:t>7</w:t>
       </w:r>
       <w:r>
         <w:t xml:space="preserve"> List of items</w:t>
@@ -2109,209 +2482,251 @@
           <w:b/>
           <w:bCs/>
         </w:rPr>
-        <w:t>Grass</w:t>
-      </w:r>
-    </w:p>
-    <w:p>
-      <w:pPr>
-        <w:pStyle w:val="NoSpacing"/>
-      </w:pPr>
-      <w:r>
-        <w:t>Non-interactable, placeable. Default damage and mining level.</w:t>
-      </w:r>
-    </w:p>
-    <w:p>
-      <w:pPr>
-        <w:pStyle w:val="NoSpacing"/>
-        <w:rPr>
-          <w:b/>
-          <w:bCs/>
-        </w:rPr>
-      </w:pPr>
-      <w:r>
-        <w:t>Can only be found in the world.</w:t>
-      </w:r>
-    </w:p>
-    <w:p>
-      <w:pPr>
-        <w:pStyle w:val="NoSpacing"/>
-      </w:pPr>
-      <w:r>
-        <w:rPr>
-          <w:b/>
-          <w:bCs/>
-        </w:rPr>
-        <w:t>Dirt</w:t>
-      </w:r>
-    </w:p>
-    <w:p>
-      <w:pPr>
-        <w:pStyle w:val="NoSpacing"/>
-      </w:pPr>
-      <w:r>
-        <w:t>Non-interactable, placeabl</w:t>
-      </w:r>
-      <w:r>
-        <w:t>e</w:t>
-      </w:r>
-      <w:r>
-        <w:t>. Default damage and mining level.</w:t>
-      </w:r>
-    </w:p>
-    <w:p>
-      <w:pPr>
-        <w:pStyle w:val="NoSpacing"/>
-      </w:pPr>
-      <w:r>
-        <w:t xml:space="preserve">Dropped by breaking </w:t>
+        <w:t>Stone</w:t>
+      </w:r>
+    </w:p>
+    <w:p>
+      <w:pPr>
+        <w:pStyle w:val="NoSpacing"/>
+      </w:pPr>
+      <w:r>
+        <w:t>Non-interactable, placeable, crafting. Default damage and mining level.</w:t>
+      </w:r>
+    </w:p>
+    <w:p>
+      <w:pPr>
+        <w:pStyle w:val="NoSpacing"/>
+      </w:pPr>
+      <w:r>
+        <w:t xml:space="preserve">Obtained by smelting </w:t>
       </w:r>
       <w:r>
         <w:rPr>
           <w:i/>
           <w:iCs/>
         </w:rPr>
-        <w:t>grass</w:t>
-      </w:r>
-      <w:r>
-        <w:t>.</w:t>
-      </w:r>
-    </w:p>
-    <w:p>
-      <w:pPr>
-        <w:pStyle w:val="NoSpacing"/>
-        <w:rPr>
-          <w:b/>
-          <w:bCs/>
-        </w:rPr>
-      </w:pPr>
-      <w:r>
-        <w:rPr>
-          <w:b/>
-          <w:bCs/>
-        </w:rPr>
-        <w:t>Coal Ore</w:t>
-      </w:r>
-    </w:p>
-    <w:p>
-      <w:pPr>
-        <w:pStyle w:val="NoSpacing"/>
-      </w:pPr>
-      <w:r>
-        <w:t>Non-interactable, placeable, breakable. Default damage and mining level.</w:t>
-      </w:r>
-    </w:p>
-    <w:p>
-      <w:pPr>
-        <w:pStyle w:val="NoSpacing"/>
-      </w:pPr>
-      <w:r>
-        <w:t xml:space="preserve">Can only be found in the world. When broken with a </w:t>
+        <w:t>cobblestone</w:t>
+      </w:r>
+      <w:r>
+        <w:t xml:space="preserve"> in a furnace.</w:t>
+      </w:r>
+    </w:p>
+    <w:p>
+      <w:pPr>
+        <w:pStyle w:val="NoSpacing"/>
+        <w:rPr>
+          <w:b/>
+          <w:bCs/>
+        </w:rPr>
+      </w:pPr>
+      <w:r>
+        <w:rPr>
+          <w:b/>
+          <w:bCs/>
+        </w:rPr>
+        <w:t>Grass</w:t>
+      </w:r>
+    </w:p>
+    <w:p>
+      <w:pPr>
+        <w:pStyle w:val="NoSpacing"/>
+      </w:pPr>
+      <w:r>
+        <w:t>Non-interactable, placeable. Default damage and mining level.</w:t>
+      </w:r>
+    </w:p>
+    <w:p>
+      <w:pPr>
+        <w:pStyle w:val="NoSpacing"/>
+        <w:rPr>
+          <w:b/>
+          <w:bCs/>
+        </w:rPr>
+      </w:pPr>
+      <w:r>
+        <w:t>Can only be found in the world.</w:t>
+      </w:r>
+    </w:p>
+    <w:p>
+      <w:pPr>
+        <w:pStyle w:val="NoSpacing"/>
+      </w:pPr>
+      <w:r>
+        <w:rPr>
+          <w:b/>
+          <w:bCs/>
+        </w:rPr>
+        <w:t>Dirt</w:t>
+      </w:r>
+    </w:p>
+    <w:p>
+      <w:pPr>
+        <w:pStyle w:val="NoSpacing"/>
+      </w:pPr>
+      <w:r>
+        <w:t>Non-interactable, placeabl</w:t>
+      </w:r>
+      <w:r>
+        <w:t>e</w:t>
+      </w:r>
+      <w:r>
+        <w:t>. Default damage and mining level.</w:t>
+      </w:r>
+    </w:p>
+    <w:p>
+      <w:pPr>
+        <w:pStyle w:val="NoSpacing"/>
+      </w:pPr>
+      <w:r>
+        <w:t xml:space="preserve">Dropped by breaking </w:t>
       </w:r>
       <w:r>
         <w:rPr>
           <w:i/>
           <w:iCs/>
         </w:rPr>
-        <w:t xml:space="preserve">pickaxe </w:t>
-      </w:r>
-      <w:r>
-        <w:t xml:space="preserve">of any level, drops a random number of </w:t>
+        <w:t>grass</w:t>
+      </w:r>
+      <w:r>
+        <w:t>.</w:t>
+      </w:r>
+    </w:p>
+    <w:p>
+      <w:pPr>
+        <w:pStyle w:val="NoSpacing"/>
+        <w:rPr>
+          <w:b/>
+          <w:bCs/>
+        </w:rPr>
+      </w:pPr>
+      <w:r>
+        <w:rPr>
+          <w:b/>
+          <w:bCs/>
+        </w:rPr>
+        <w:t>Coal Ore</w:t>
+      </w:r>
+    </w:p>
+    <w:p>
+      <w:pPr>
+        <w:pStyle w:val="NoSpacing"/>
+      </w:pPr>
+      <w:r>
+        <w:lastRenderedPageBreak/>
+        <w:t>Non-interactable, placeable, breakable. Default damage and mining level.</w:t>
+      </w:r>
+    </w:p>
+    <w:p>
+      <w:pPr>
+        <w:pStyle w:val="NoSpacing"/>
+      </w:pPr>
+      <w:r>
+        <w:t xml:space="preserve">Can only be found in the world. When broken with a </w:t>
       </w:r>
       <w:r>
         <w:rPr>
           <w:i/>
           <w:iCs/>
         </w:rPr>
-        <w:t>coal</w:t>
-      </w:r>
-      <w:r>
-        <w:t>.</w:t>
-      </w:r>
-    </w:p>
-    <w:p>
-      <w:pPr>
-        <w:pStyle w:val="NoSpacing"/>
-        <w:rPr>
-          <w:b/>
-          <w:bCs/>
-        </w:rPr>
-      </w:pPr>
-      <w:r>
-        <w:rPr>
-          <w:b/>
-          <w:bCs/>
-        </w:rPr>
-        <w:lastRenderedPageBreak/>
-        <w:t>Coal</w:t>
-      </w:r>
-    </w:p>
-    <w:p>
-      <w:pPr>
-        <w:pStyle w:val="NoSpacing"/>
-      </w:pPr>
-      <w:r>
-        <w:t>Non-interactable, crafting. Default damage and mining level.</w:t>
-      </w:r>
-      <w:r>
-        <w:t xml:space="preserve"> Burn time: 16s.</w:t>
-      </w:r>
-    </w:p>
-    <w:p>
-      <w:pPr>
-        <w:pStyle w:val="NoSpacing"/>
-        <w:rPr>
-          <w:b/>
-          <w:bCs/>
-        </w:rPr>
-      </w:pPr>
-      <w:r>
-        <w:rPr>
-          <w:b/>
-          <w:bCs/>
-        </w:rPr>
-        <w:t>Charcoal</w:t>
-      </w:r>
-    </w:p>
-    <w:p>
-      <w:pPr>
-        <w:pStyle w:val="NoSpacing"/>
-      </w:pPr>
-      <w:r>
-        <w:t>Non-interactable, crafting. Default damage and mining level. Burn time: 16s.</w:t>
-      </w:r>
-    </w:p>
-    <w:p>
-      <w:pPr>
-        <w:pStyle w:val="NoSpacing"/>
-      </w:pPr>
-      <w:r>
-        <w:rPr>
-          <w:b/>
-          <w:bCs/>
-        </w:rPr>
-        <w:t>Iron Ore</w:t>
-      </w:r>
-    </w:p>
-    <w:p>
-      <w:pPr>
-        <w:pStyle w:val="NoSpacing"/>
-      </w:pPr>
-      <w:r>
-        <w:t>Non-interactable, placeable, smeltable. Default damage and mining level.</w:t>
-      </w:r>
-    </w:p>
-    <w:p>
-      <w:pPr>
-        <w:pStyle w:val="NoSpacing"/>
-      </w:pPr>
-      <w:r>
-        <w:t xml:space="preserve">Can only be found in the world. Mining level: 1. Produces 1 </w:t>
+        <w:t xml:space="preserve">pickaxe </w:t>
+      </w:r>
+      <w:r>
+        <w:t xml:space="preserve">of any level, drops a random number of </w:t>
       </w:r>
       <w:r>
         <w:rPr>
           <w:i/>
           <w:iCs/>
         </w:rPr>
+        <w:t>coal</w:t>
+      </w:r>
+      <w:r>
+        <w:t>.</w:t>
+      </w:r>
+    </w:p>
+    <w:p>
+      <w:pPr>
+        <w:pStyle w:val="NoSpacing"/>
+        <w:rPr>
+          <w:b/>
+          <w:bCs/>
+        </w:rPr>
+      </w:pPr>
+      <w:r>
+        <w:rPr>
+          <w:b/>
+          <w:bCs/>
+        </w:rPr>
+        <w:t>Coal</w:t>
+      </w:r>
+    </w:p>
+    <w:p>
+      <w:pPr>
+        <w:pStyle w:val="NoSpacing"/>
+      </w:pPr>
+      <w:r>
+        <w:t>Non-interactable, crafting. Default damage and mining level.</w:t>
+      </w:r>
+      <w:r>
+        <w:t xml:space="preserve"> Burn time: 16s.</w:t>
+      </w:r>
+    </w:p>
+    <w:p>
+      <w:pPr>
+        <w:pStyle w:val="NoSpacing"/>
+        <w:rPr>
+          <w:b/>
+          <w:bCs/>
+        </w:rPr>
+      </w:pPr>
+      <w:r>
+        <w:rPr>
+          <w:b/>
+          <w:bCs/>
+        </w:rPr>
+        <w:t>Charcoal</w:t>
+      </w:r>
+    </w:p>
+    <w:p>
+      <w:pPr>
+        <w:pStyle w:val="NoSpacing"/>
+      </w:pPr>
+      <w:r>
+        <w:t>Non-interactable, crafting. Default damage and mining level. Burn time: 16s.</w:t>
+      </w:r>
+    </w:p>
+    <w:p>
+      <w:pPr>
+        <w:pStyle w:val="NoSpacing"/>
+      </w:pPr>
+      <w:r>
+        <w:rPr>
+          <w:b/>
+          <w:bCs/>
+        </w:rPr>
+        <w:t>Iron Ore</w:t>
+      </w:r>
+    </w:p>
+    <w:p>
+      <w:pPr>
+        <w:pStyle w:val="NoSpacing"/>
+      </w:pPr>
+      <w:r>
+        <w:t>Non-interactable, placeable, smeltable. Default damage and mining level.</w:t>
+      </w:r>
+    </w:p>
+    <w:p>
+      <w:pPr>
+        <w:pStyle w:val="NoSpacing"/>
+      </w:pPr>
+      <w:r>
+        <w:t xml:space="preserve">Can only be found in the world. Mining level: 1. Produces 1 </w:t>
+      </w:r>
+      <w:r>
+        <w:rPr>
+          <w:i/>
+          <w:iCs/>
+        </w:rPr>
         <w:t>iron ingot</w:t>
       </w:r>
       <w:r>
@@ -2367,14 +2782,127 @@
     </w:p>
     <w:p>
       <w:pPr>
-        <w:rPr>
-          <w:rFonts w:ascii="CMU Serif" w:hAnsi="CMU Serif" w:cs="CMU Serif"/>
-          <w:sz w:val="28"/>
-          <w:szCs w:val="28"/>
-        </w:rPr>
-      </w:pPr>
-      <w:r>
-        <w:br w:type="page"/>
+        <w:pStyle w:val="NoSpacing"/>
+      </w:pPr>
+      <w:r>
+        <w:rPr>
+          <w:b/>
+          <w:bCs/>
+        </w:rPr>
+        <w:t>Other items</w:t>
+      </w:r>
+      <w:r>
+        <w:t>:</w:t>
+      </w:r>
+    </w:p>
+    <w:p>
+      <w:pPr>
+        <w:pStyle w:val="NoSpacing"/>
+      </w:pPr>
+    </w:p>
+    <w:p>
+      <w:pPr>
+        <w:pStyle w:val="NoSpacing"/>
+        <w:numPr>
+          <w:ilvl w:val="0"/>
+          <w:numId w:val="4"/>
+        </w:numPr>
+      </w:pPr>
+      <w:r>
+        <w:rPr>
+          <w:b/>
+          <w:bCs/>
+        </w:rPr>
+        <w:t>Furnace</w:t>
+      </w:r>
+      <w:r>
+        <w:t xml:space="preserve"> (allows to smelt items)</w:t>
+      </w:r>
+    </w:p>
+    <w:p>
+      <w:pPr>
+        <w:pStyle w:val="NoSpacing"/>
+        <w:numPr>
+          <w:ilvl w:val="0"/>
+          <w:numId w:val="4"/>
+        </w:numPr>
+      </w:pPr>
+      <w:r>
+        <w:rPr>
+          <w:b/>
+          <w:bCs/>
+        </w:rPr>
+        <w:t xml:space="preserve">Crafting Table </w:t>
+      </w:r>
+      <w:r>
+        <w:t>(allows to craft 3x3 item recipes)</w:t>
+      </w:r>
+    </w:p>
+    <w:p>
+      <w:pPr>
+        <w:pStyle w:val="NoSpacing"/>
+        <w:numPr>
+          <w:ilvl w:val="0"/>
+          <w:numId w:val="4"/>
+        </w:numPr>
+      </w:pPr>
+      <w:r>
+        <w:rPr>
+          <w:b/>
+          <w:bCs/>
+        </w:rPr>
+        <w:t>Metal/Gem Blocks</w:t>
+      </w:r>
+    </w:p>
+    <w:p>
+      <w:pPr>
+        <w:pStyle w:val="NoSpacing"/>
+        <w:numPr>
+          <w:ilvl w:val="0"/>
+          <w:numId w:val="4"/>
+        </w:numPr>
+      </w:pPr>
+      <w:r>
+        <w:rPr>
+          <w:b/>
+          <w:bCs/>
+        </w:rPr>
+        <w:t>Diamond</w:t>
+      </w:r>
+    </w:p>
+    <w:p>
+      <w:pPr>
+        <w:pStyle w:val="NoSpacing"/>
+        <w:numPr>
+          <w:ilvl w:val="0"/>
+          <w:numId w:val="4"/>
+        </w:numPr>
+      </w:pPr>
+      <w:r>
+        <w:rPr>
+          <w:b/>
+          <w:bCs/>
+        </w:rPr>
+        <w:t>Emerald</w:t>
+      </w:r>
+    </w:p>
+    <w:p>
+      <w:pPr>
+        <w:pStyle w:val="NoSpacing"/>
+        <w:numPr>
+          <w:ilvl w:val="0"/>
+          <w:numId w:val="4"/>
+        </w:numPr>
+      </w:pPr>
+      <w:r>
+        <w:rPr>
+          <w:b/>
+          <w:bCs/>
+        </w:rPr>
+        <w:t xml:space="preserve">Stick </w:t>
+      </w:r>
+      <w:r>
+        <w:t>(burnable)</w:t>
       </w:r>
     </w:p>
     <w:p>
@@ -2433,9 +2961,35 @@
     </w:p>
     <w:p>
       <w:pPr>
+        <w:pStyle w:val="NoSpacing"/>
+      </w:pPr>
+      <w:r>
+        <w:t>The infinite procedural world g</w:t>
+      </w:r>
+      <w:r>
+        <w:t>eneration based on simplex/Perlin noise also includes trees</w:t>
+      </w:r>
+      <w:r>
+        <w:t xml:space="preserve"> and ore blocks</w:t>
+      </w:r>
+      <w:r>
+        <w:t xml:space="preserve"> (that are spawned always </w:t>
+      </w:r>
+      <w:r>
+        <w:t>at the same positions, given a chunk and the world seed).</w:t>
+      </w:r>
+    </w:p>
+    <w:p>
+      <w:pPr>
         <w:pStyle w:val="Heading2"/>
-      </w:pPr>
-      <w:r>
+        <w:rPr>
+          <w:lang w:val="it-IT"/>
+        </w:rPr>
+      </w:pPr>
+      <w:r>
+        <w:rPr>
+          <w:lang w:val="it-IT"/>
+        </w:rPr>
         <w:t>8.1 A personal note</w:t>
       </w:r>
     </w:p>

</xml_diff>